<commit_message>
`Updated Fitnesstan documentation with revised user and admin functionality descriptions`
</commit_message>
<xml_diff>
--- a/fitnesstan-documentation/Fitnesstan_Documentation.docx
+++ b/fitnesstan-documentation/Fitnesstan_Documentation.docx
@@ -1,6 +1,6 @@
 
 <file path=word/document.xml><?xml version="1.0" encoding="utf-8"?>
-<w:document xmlns:wpc="http://schemas.microsoft.com/office/word/2010/wordprocessingCanvas" xmlns:cx="http://schemas.microsoft.com/office/drawing/2014/chartex" xmlns:cx1="http://schemas.microsoft.com/office/drawing/2015/9/8/chartex" xmlns:mc="http://schemas.openxmlformats.org/markup-compatibility/2006" xmlns:o="urn:schemas-microsoft-com:office:office" xmlns:r="http://schemas.openxmlformats.org/officeDocument/2006/relationships" xmlns:m="http://schemas.openxmlformats.org/officeDocument/2006/math" xmlns:v="urn:schemas-microsoft-com:vml" xmlns:wp14="http://schemas.microsoft.com/office/word/2010/wordprocessingDrawing" xmlns:wp="http://schemas.openxmlformats.org/drawingml/2006/wordprocessingDrawing" xmlns:w10="urn:schemas-microsoft-com:office:word" xmlns:w="http://schemas.openxmlformats.org/wordprocessingml/2006/main" xmlns:w14="http://schemas.microsoft.com/office/word/2010/wordml" xmlns:w15="http://schemas.microsoft.com/office/word/2012/wordml" xmlns:w16se="http://schemas.microsoft.com/office/word/2015/wordml/symex" xmlns:wpg="http://schemas.microsoft.com/office/word/2010/wordprocessingGroup" xmlns:wpi="http://schemas.microsoft.com/office/word/2010/wordprocessingInk" xmlns:wne="http://schemas.microsoft.com/office/word/2006/wordml" xmlns:wps="http://schemas.microsoft.com/office/word/2010/wordprocessingShape" mc:Ignorable="w14 w15 w16se wp14">
+<w:document xmlns:wpc="http://schemas.microsoft.com/office/word/2010/wordprocessingCanvas" xmlns:cx="http://schemas.microsoft.com/office/drawing/2014/chartex" xmlns:cx1="http://schemas.microsoft.com/office/drawing/2015/9/8/chartex" xmlns:cx2="http://schemas.microsoft.com/office/drawing/2015/10/21/chartex" xmlns:cx3="http://schemas.microsoft.com/office/drawing/2016/5/9/chartex" xmlns:cx4="http://schemas.microsoft.com/office/drawing/2016/5/10/chartex" xmlns:cx5="http://schemas.microsoft.com/office/drawing/2016/5/11/chartex" xmlns:cx6="http://schemas.microsoft.com/office/drawing/2016/5/12/chartex" xmlns:cx7="http://schemas.microsoft.com/office/drawing/2016/5/13/chartex" xmlns:cx8="http://schemas.microsoft.com/office/drawing/2016/5/14/chartex" xmlns:mc="http://schemas.openxmlformats.org/markup-compatibility/2006" xmlns:aink="http://schemas.microsoft.com/office/drawing/2016/ink" xmlns:am3d="http://schemas.microsoft.com/office/drawing/2017/model3d" xmlns:o="urn:schemas-microsoft-com:office:office" xmlns:oel="http://schemas.microsoft.com/office/2019/extlst" xmlns:r="http://schemas.openxmlformats.org/officeDocument/2006/relationships" xmlns:m="http://schemas.openxmlformats.org/officeDocument/2006/math" xmlns:v="urn:schemas-microsoft-com:vml" xmlns:wp14="http://schemas.microsoft.com/office/word/2010/wordprocessingDrawing" xmlns:wp="http://schemas.openxmlformats.org/drawingml/2006/wordprocessingDrawing" xmlns:w10="urn:schemas-microsoft-com:office:word" xmlns:w="http://schemas.openxmlformats.org/wordprocessingml/2006/main" xmlns:w14="http://schemas.microsoft.com/office/word/2010/wordml" xmlns:w15="http://schemas.microsoft.com/office/word/2012/wordml" xmlns:w16cex="http://schemas.microsoft.com/office/word/2018/wordml/cex" xmlns:w16cid="http://schemas.microsoft.com/office/word/2016/wordml/cid" xmlns:w16="http://schemas.microsoft.com/office/word/2018/wordml" xmlns:w16sdtdh="http://schemas.microsoft.com/office/word/2020/wordml/sdtdatahash" xmlns:w16se="http://schemas.microsoft.com/office/word/2015/wordml/symex" xmlns:wpg="http://schemas.microsoft.com/office/word/2010/wordprocessingGroup" xmlns:wpi="http://schemas.microsoft.com/office/word/2010/wordprocessingInk" xmlns:wne="http://schemas.microsoft.com/office/word/2006/wordml" xmlns:wps="http://schemas.microsoft.com/office/word/2010/wordprocessingShape" mc:Ignorable="w14 w15 w16se w16cid w16 w16cex w16sdtdh wp14">
   <w:body>
     <w:p>
       <w:pPr>
@@ -16,8 +16,7 @@
           <w:szCs w:val="40"/>
         </w:rPr>
       </w:pPr>
-      <w:bookmarkStart w:id="0" w:name="_GoBack"/>
-      <w:bookmarkEnd w:id="0"/>
+      <w:proofErr w:type="spellStart"/>
       <w:r>
         <w:rPr>
           <w:rFonts w:ascii="Times New Roman" w:hAnsi="Times New Roman" w:cs="Times New Roman"/>
@@ -48,6 +47,7 @@
         </w:rPr>
         <w:t>tan</w:t>
       </w:r>
+      <w:proofErr w:type="spellEnd"/>
     </w:p>
     <w:p>
       <w:pPr>
@@ -163,7 +163,7 @@
           <w:szCs w:val="32"/>
         </w:rPr>
       </w:pPr>
-      <w:bookmarkStart w:id="1" w:name="_Hlk183441712"/>
+      <w:bookmarkStart w:id="0" w:name="_Hlk183441712"/>
       <w:r>
         <w:rPr>
           <w:rFonts w:ascii="Times New Roman" w:eastAsia="Times New Roman" w:hAnsi="Times New Roman" w:cs="Times New Roman"/>
@@ -175,7 +175,7 @@
         <w:t>Zain Ul Abideen</w:t>
       </w:r>
     </w:p>
-    <w:bookmarkEnd w:id="1"/>
+    <w:bookmarkEnd w:id="0"/>
     <w:p>
       <w:pPr>
         <w:spacing w:after="0" w:line="240" w:lineRule="auto"/>
@@ -399,6 +399,7 @@
           <w:szCs w:val="36"/>
         </w:rPr>
       </w:pPr>
+      <w:proofErr w:type="spellStart"/>
       <w:r>
         <w:rPr>
           <w:rFonts w:ascii="Times New Roman" w:hAnsi="Times New Roman" w:cs="Times New Roman"/>
@@ -406,7 +407,17 @@
           <w:sz w:val="36"/>
           <w:szCs w:val="36"/>
         </w:rPr>
-        <w:t>Riphah International University, Islamabad</w:t>
+        <w:t>Riphah</w:t>
+      </w:r>
+      <w:proofErr w:type="spellEnd"/>
+      <w:r>
+        <w:rPr>
+          <w:rFonts w:ascii="Times New Roman" w:hAnsi="Times New Roman" w:cs="Times New Roman"/>
+          <w:b/>
+          <w:sz w:val="36"/>
+          <w:szCs w:val="36"/>
+        </w:rPr>
+        <w:t xml:space="preserve"> International University, Islamabad</w:t>
       </w:r>
     </w:p>
     <w:p>
@@ -567,6 +578,7 @@
           <w:szCs w:val="32"/>
         </w:rPr>
       </w:pPr>
+      <w:proofErr w:type="spellStart"/>
       <w:r>
         <w:rPr>
           <w:rFonts w:ascii="Times New Roman" w:hAnsi="Times New Roman" w:cs="Times New Roman"/>
@@ -574,7 +586,17 @@
           <w:sz w:val="32"/>
           <w:szCs w:val="32"/>
         </w:rPr>
-        <w:t xml:space="preserve">Riphah International University, Islamabad </w:t>
+        <w:t>Riphah</w:t>
+      </w:r>
+      <w:proofErr w:type="spellEnd"/>
+      <w:r>
+        <w:rPr>
+          <w:rFonts w:ascii="Times New Roman" w:hAnsi="Times New Roman" w:cs="Times New Roman"/>
+          <w:b/>
+          <w:sz w:val="32"/>
+          <w:szCs w:val="32"/>
+        </w:rPr>
+        <w:t xml:space="preserve"> International University, Islamabad </w:t>
       </w:r>
     </w:p>
     <w:p>
@@ -798,6 +820,7 @@
           <w:szCs w:val="28"/>
         </w:rPr>
       </w:pPr>
+      <w:proofErr w:type="spellStart"/>
       <w:r>
         <w:rPr>
           <w:rFonts w:ascii="Times New Roman" w:hAnsi="Times New Roman" w:cs="Times New Roman"/>
@@ -805,7 +828,17 @@
           <w:sz w:val="28"/>
           <w:szCs w:val="28"/>
         </w:rPr>
-        <w:t>Riphah International University, Islamabad</w:t>
+        <w:t>Riphah</w:t>
+      </w:r>
+      <w:proofErr w:type="spellEnd"/>
+      <w:r>
+        <w:rPr>
+          <w:rFonts w:ascii="Times New Roman" w:hAnsi="Times New Roman" w:cs="Times New Roman"/>
+          <w:b/>
+          <w:sz w:val="28"/>
+          <w:szCs w:val="28"/>
+        </w:rPr>
+        <w:t xml:space="preserve"> International University, Islamabad</w:t>
       </w:r>
     </w:p>
     <w:p>
@@ -974,7 +1007,25 @@
           <w:sz w:val="24"/>
           <w:szCs w:val="24"/>
         </w:rPr>
-        <w:t xml:space="preserve"> for the partial fulfillment of the requirements for the degree of the Bachelors of Science in Computer Science (BSSE). It is our judgment that this report is of sufficient standard to warrant its acceptance by Riphah International University, Islamabad for the degree of Bachelors of S</w:t>
+        <w:t xml:space="preserve"> for the partial fulfillment of the requirements for the degree of the Bachelors of Science in Computer Science (BSSE). It is our judgment that this report is of sufficient standard to warrant its acceptance by </w:t>
+      </w:r>
+      <w:proofErr w:type="spellStart"/>
+      <w:r>
+        <w:rPr>
+          <w:rFonts w:ascii="Times New Roman" w:hAnsi="Times New Roman" w:cs="Times New Roman"/>
+          <w:sz w:val="24"/>
+          <w:szCs w:val="24"/>
+        </w:rPr>
+        <w:t>Riphah</w:t>
+      </w:r>
+      <w:proofErr w:type="spellEnd"/>
+      <w:r>
+        <w:rPr>
+          <w:rFonts w:ascii="Times New Roman" w:hAnsi="Times New Roman" w:cs="Times New Roman"/>
+          <w:sz w:val="24"/>
+          <w:szCs w:val="24"/>
+        </w:rPr>
+        <w:t xml:space="preserve"> International University, Islamabad for the degree of Bachelors of S</w:t>
       </w:r>
       <w:r>
         <w:rPr>
@@ -982,8 +1033,18 @@
           <w:sz w:val="24"/>
           <w:szCs w:val="24"/>
         </w:rPr>
-        <w:t>cience in Computer Science (BsCs</w:t>
+        <w:t>cience in Computer Science (</w:t>
       </w:r>
+      <w:proofErr w:type="spellStart"/>
+      <w:r>
+        <w:rPr>
+          <w:rFonts w:ascii="Times New Roman" w:hAnsi="Times New Roman" w:cs="Times New Roman"/>
+          <w:sz w:val="24"/>
+          <w:szCs w:val="24"/>
+        </w:rPr>
+        <w:t>BsCs</w:t>
+      </w:r>
+      <w:proofErr w:type="spellEnd"/>
       <w:r>
         <w:rPr>
           <w:rFonts w:ascii="Times New Roman" w:hAnsi="Times New Roman" w:cs="Times New Roman"/>
@@ -1124,7 +1185,7 @@
                     </wp:anchor>
                   </w:drawing>
                 </mc:Choice>
-                <mc:Fallback xmlns:cx2="http://schemas.microsoft.com/office/drawing/2015/10/21/chartex" xmlns:cx3="http://schemas.microsoft.com/office/drawing/2016/5/9/chartex" xmlns:cx4="http://schemas.microsoft.com/office/drawing/2016/5/10/chartex" xmlns:cx5="http://schemas.microsoft.com/office/drawing/2016/5/11/chartex" xmlns:cx6="http://schemas.microsoft.com/office/drawing/2016/5/12/chartex" xmlns:cx7="http://schemas.microsoft.com/office/drawing/2016/5/13/chartex" xmlns:cx8="http://schemas.microsoft.com/office/drawing/2016/5/14/chartex" xmlns:aink="http://schemas.microsoft.com/office/drawing/2016/ink" xmlns:am3d="http://schemas.microsoft.com/office/drawing/2017/model3d" xmlns:oel="http://schemas.microsoft.com/office/2019/extlst" xmlns:w16cex="http://schemas.microsoft.com/office/word/2018/wordml/cex" xmlns:w16cid="http://schemas.microsoft.com/office/word/2016/wordml/cid" xmlns:w16="http://schemas.microsoft.com/office/word/2018/wordml" xmlns:w16du="http://schemas.microsoft.com/office/word/2023/wordml/word16du" xmlns:w16sdtdh="http://schemas.microsoft.com/office/word/2020/wordml/sdtdatahash">
+                <mc:Fallback xmlns:w16du="http://schemas.microsoft.com/office/word/2023/wordml/word16du">
                   <w:pict>
                     <v:shapetype w14:anchorId="2EEA54C0" id="_x0000_t32" coordsize="21600,21600" o:spt="32" o:oned="t" path="m,l21600,21600e" filled="f">
                       <v:path arrowok="t" fillok="f" o:connecttype="none"/>
@@ -1381,7 +1442,7 @@
                     </wp:anchor>
                   </w:drawing>
                 </mc:Choice>
-                <mc:Fallback xmlns:cx2="http://schemas.microsoft.com/office/drawing/2015/10/21/chartex" xmlns:cx3="http://schemas.microsoft.com/office/drawing/2016/5/9/chartex" xmlns:cx4="http://schemas.microsoft.com/office/drawing/2016/5/10/chartex" xmlns:cx5="http://schemas.microsoft.com/office/drawing/2016/5/11/chartex" xmlns:cx6="http://schemas.microsoft.com/office/drawing/2016/5/12/chartex" xmlns:cx7="http://schemas.microsoft.com/office/drawing/2016/5/13/chartex" xmlns:cx8="http://schemas.microsoft.com/office/drawing/2016/5/14/chartex" xmlns:aink="http://schemas.microsoft.com/office/drawing/2016/ink" xmlns:am3d="http://schemas.microsoft.com/office/drawing/2017/model3d" xmlns:oel="http://schemas.microsoft.com/office/2019/extlst" xmlns:w16cex="http://schemas.microsoft.com/office/word/2018/wordml/cex" xmlns:w16cid="http://schemas.microsoft.com/office/word/2016/wordml/cid" xmlns:w16="http://schemas.microsoft.com/office/word/2018/wordml" xmlns:w16du="http://schemas.microsoft.com/office/word/2023/wordml/word16du" xmlns:w16sdtdh="http://schemas.microsoft.com/office/word/2020/wordml/sdtdatahash">
+                <mc:Fallback xmlns:w16du="http://schemas.microsoft.com/office/word/2023/wordml/word16du">
                   <w:pict>
                     <v:shape w14:anchorId="5E574D67" id="Straight Arrow Connector 1026" o:spid="_x0000_s1026" type="#_x0000_t32" style="position:absolute;margin-left:1pt;margin-top:4pt;width:189pt;height:1pt;z-index:251661312;visibility:visible;mso-wrap-style:square;mso-wrap-distance-left:9pt;mso-wrap-distance-top:0;mso-wrap-distance-right:9pt;mso-wrap-distance-bottom:0;mso-position-horizontal:absolute;mso-position-horizontal-relative:text;mso-position-vertical:absolute;mso-position-vertical-relative:text" o:gfxdata="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">
                       <v:stroke joinstyle="miter"/>
@@ -1614,6 +1675,7 @@
         </w:rPr>
         <w:t>We hereby declare that this document “</w:t>
       </w:r>
+      <w:proofErr w:type="spellStart"/>
       <w:r>
         <w:rPr>
           <w:rFonts w:ascii="Times New Roman" w:hAnsi="Times New Roman" w:cs="Times New Roman"/>
@@ -1623,6 +1685,7 @@
         </w:rPr>
         <w:t>Fitnessstan</w:t>
       </w:r>
+      <w:proofErr w:type="spellEnd"/>
       <w:r>
         <w:rPr>
           <w:rFonts w:ascii="Times New Roman" w:hAnsi="Times New Roman" w:cs="Times New Roman"/>
@@ -2636,6 +2699,7 @@
         </w:rPr>
         <w:t xml:space="preserve">Our solution, </w:t>
       </w:r>
+      <w:proofErr w:type="spellStart"/>
       <w:r>
         <w:rPr>
           <w:sz w:val="24"/>
@@ -2654,6 +2718,7 @@
         </w:rPr>
         <w:t>tan</w:t>
       </w:r>
+      <w:proofErr w:type="spellEnd"/>
       <w:r>
         <w:rPr>
           <w:b w:val="0"/>
@@ -2679,6 +2744,7 @@
         <w:spacing w:line="360" w:lineRule="auto"/>
         <w:jc w:val="both"/>
       </w:pPr>
+      <w:proofErr w:type="spellStart"/>
       <w:r>
         <w:rPr>
           <w:b w:val="0"/>
@@ -2686,6 +2752,7 @@
         </w:rPr>
         <w:t>Fitnessstan</w:t>
       </w:r>
+      <w:proofErr w:type="spellEnd"/>
       <w:r>
         <w:rPr>
           <w:b w:val="0"/>
@@ -2856,6 +2923,12 @@
             <w:noProof/>
             <w:webHidden/>
           </w:rPr>
+        </w:r>
+        <w:r>
+          <w:rPr>
+            <w:noProof/>
+            <w:webHidden/>
+          </w:rPr>
           <w:fldChar w:fldCharType="separate"/>
         </w:r>
         <w:r>
@@ -2923,6 +2996,12 @@
             <w:noProof/>
             <w:webHidden/>
           </w:rPr>
+        </w:r>
+        <w:r>
+          <w:rPr>
+            <w:noProof/>
+            <w:webHidden/>
+          </w:rPr>
           <w:fldChar w:fldCharType="separate"/>
         </w:r>
         <w:r>
@@ -2990,6 +3069,12 @@
             <w:noProof/>
             <w:webHidden/>
           </w:rPr>
+        </w:r>
+        <w:r>
+          <w:rPr>
+            <w:noProof/>
+            <w:webHidden/>
+          </w:rPr>
           <w:fldChar w:fldCharType="separate"/>
         </w:r>
         <w:r>
@@ -3051,6 +3136,12 @@
             <w:webHidden/>
           </w:rPr>
           <w:instrText xml:space="preserve"> PAGEREF _Toc113957281 \h </w:instrText>
+        </w:r>
+        <w:r>
+          <w:rPr>
+            <w:noProof/>
+            <w:webHidden/>
+          </w:rPr>
         </w:r>
         <w:r>
           <w:rPr>
@@ -3137,6 +3228,12 @@
             <w:noProof/>
             <w:webHidden/>
           </w:rPr>
+        </w:r>
+        <w:r>
+          <w:rPr>
+            <w:noProof/>
+            <w:webHidden/>
+          </w:rPr>
           <w:fldChar w:fldCharType="separate"/>
         </w:r>
         <w:r>
@@ -3301,6 +3398,12 @@
             <w:noProof/>
             <w:webHidden/>
           </w:rPr>
+        </w:r>
+        <w:r>
+          <w:rPr>
+            <w:noProof/>
+            <w:webHidden/>
+          </w:rPr>
           <w:fldChar w:fldCharType="separate"/>
         </w:r>
         <w:r>
@@ -3381,6 +3484,12 @@
             <w:noProof/>
             <w:webHidden/>
           </w:rPr>
+        </w:r>
+        <w:r>
+          <w:rPr>
+            <w:noProof/>
+            <w:webHidden/>
+          </w:rPr>
           <w:fldChar w:fldCharType="separate"/>
         </w:r>
         <w:r>
@@ -3461,6 +3570,12 @@
             <w:noProof/>
             <w:webHidden/>
           </w:rPr>
+        </w:r>
+        <w:r>
+          <w:rPr>
+            <w:noProof/>
+            <w:webHidden/>
+          </w:rPr>
           <w:fldChar w:fldCharType="separate"/>
         </w:r>
         <w:r>
@@ -3541,6 +3656,12 @@
             <w:noProof/>
             <w:webHidden/>
           </w:rPr>
+        </w:r>
+        <w:r>
+          <w:rPr>
+            <w:noProof/>
+            <w:webHidden/>
+          </w:rPr>
           <w:fldChar w:fldCharType="separate"/>
         </w:r>
         <w:r>
@@ -3621,6 +3742,12 @@
             <w:noProof/>
             <w:webHidden/>
           </w:rPr>
+        </w:r>
+        <w:r>
+          <w:rPr>
+            <w:noProof/>
+            <w:webHidden/>
+          </w:rPr>
           <w:fldChar w:fldCharType="separate"/>
         </w:r>
         <w:r>
@@ -3688,6 +3815,12 @@
             <w:noProof/>
             <w:webHidden/>
           </w:rPr>
+        </w:r>
+        <w:r>
+          <w:rPr>
+            <w:noProof/>
+            <w:webHidden/>
+          </w:rPr>
           <w:fldChar w:fldCharType="separate"/>
         </w:r>
         <w:r>
@@ -3755,6 +3888,12 @@
             <w:noProof/>
             <w:webHidden/>
           </w:rPr>
+        </w:r>
+        <w:r>
+          <w:rPr>
+            <w:noProof/>
+            <w:webHidden/>
+          </w:rPr>
           <w:fldChar w:fldCharType="separate"/>
         </w:r>
         <w:r>
@@ -3816,6 +3955,12 @@
             <w:webHidden/>
           </w:rPr>
           <w:instrText xml:space="preserve"> PAGEREF _Toc113957291 \h </w:instrText>
+        </w:r>
+        <w:r>
+          <w:rPr>
+            <w:noProof/>
+            <w:webHidden/>
+          </w:rPr>
         </w:r>
         <w:r>
           <w:rPr>
@@ -3902,6 +4047,12 @@
             <w:noProof/>
             <w:webHidden/>
           </w:rPr>
+        </w:r>
+        <w:r>
+          <w:rPr>
+            <w:noProof/>
+            <w:webHidden/>
+          </w:rPr>
           <w:fldChar w:fldCharType="separate"/>
         </w:r>
         <w:r>
@@ -3982,6 +4133,12 @@
             <w:noProof/>
             <w:webHidden/>
           </w:rPr>
+        </w:r>
+        <w:r>
+          <w:rPr>
+            <w:noProof/>
+            <w:webHidden/>
+          </w:rPr>
           <w:fldChar w:fldCharType="separate"/>
         </w:r>
         <w:r>
@@ -4062,6 +4219,12 @@
             <w:noProof/>
             <w:webHidden/>
           </w:rPr>
+        </w:r>
+        <w:r>
+          <w:rPr>
+            <w:noProof/>
+            <w:webHidden/>
+          </w:rPr>
           <w:fldChar w:fldCharType="separate"/>
         </w:r>
         <w:r>
@@ -4142,6 +4305,12 @@
             <w:noProof/>
             <w:webHidden/>
           </w:rPr>
+        </w:r>
+        <w:r>
+          <w:rPr>
+            <w:noProof/>
+            <w:webHidden/>
+          </w:rPr>
           <w:fldChar w:fldCharType="separate"/>
         </w:r>
         <w:r>
@@ -4222,6 +4391,12 @@
             <w:noProof/>
             <w:webHidden/>
           </w:rPr>
+        </w:r>
+        <w:r>
+          <w:rPr>
+            <w:noProof/>
+            <w:webHidden/>
+          </w:rPr>
           <w:fldChar w:fldCharType="separate"/>
         </w:r>
         <w:r>
@@ -4289,6 +4464,12 @@
             <w:noProof/>
             <w:webHidden/>
           </w:rPr>
+        </w:r>
+        <w:r>
+          <w:rPr>
+            <w:noProof/>
+            <w:webHidden/>
+          </w:rPr>
           <w:fldChar w:fldCharType="separate"/>
         </w:r>
         <w:r>
@@ -4356,6 +4537,12 @@
             <w:noProof/>
             <w:webHidden/>
           </w:rPr>
+        </w:r>
+        <w:r>
+          <w:rPr>
+            <w:noProof/>
+            <w:webHidden/>
+          </w:rPr>
           <w:fldChar w:fldCharType="separate"/>
         </w:r>
         <w:r>
@@ -4417,6 +4604,12 @@
             <w:webHidden/>
           </w:rPr>
           <w:instrText xml:space="preserve"> PAGEREF _Toc113957299 \h </w:instrText>
+        </w:r>
+        <w:r>
+          <w:rPr>
+            <w:noProof/>
+            <w:webHidden/>
+          </w:rPr>
         </w:r>
         <w:r>
           <w:rPr>
@@ -4503,6 +4696,12 @@
             <w:noProof/>
             <w:webHidden/>
           </w:rPr>
+        </w:r>
+        <w:r>
+          <w:rPr>
+            <w:noProof/>
+            <w:webHidden/>
+          </w:rPr>
           <w:fldChar w:fldCharType="separate"/>
         </w:r>
         <w:r>
@@ -4583,6 +4782,12 @@
             <w:noProof/>
             <w:webHidden/>
           </w:rPr>
+        </w:r>
+        <w:r>
+          <w:rPr>
+            <w:noProof/>
+            <w:webHidden/>
+          </w:rPr>
           <w:fldChar w:fldCharType="separate"/>
         </w:r>
         <w:r>
@@ -4671,6 +4876,12 @@
             <w:noProof/>
             <w:webHidden/>
           </w:rPr>
+        </w:r>
+        <w:r>
+          <w:rPr>
+            <w:noProof/>
+            <w:webHidden/>
+          </w:rPr>
           <w:fldChar w:fldCharType="separate"/>
         </w:r>
         <w:r>
@@ -4732,6 +4943,12 @@
             <w:webHidden/>
           </w:rPr>
           <w:instrText xml:space="preserve"> PAGEREF _Toc113957303 \h </w:instrText>
+        </w:r>
+        <w:r>
+          <w:rPr>
+            <w:noProof/>
+            <w:webHidden/>
+          </w:rPr>
         </w:r>
         <w:r>
           <w:rPr>
@@ -4826,6 +5043,12 @@
             <w:noProof/>
             <w:webHidden/>
           </w:rPr>
+        </w:r>
+        <w:r>
+          <w:rPr>
+            <w:noProof/>
+            <w:webHidden/>
+          </w:rPr>
           <w:fldChar w:fldCharType="separate"/>
         </w:r>
         <w:r>
@@ -4914,6 +5137,12 @@
             <w:noProof/>
             <w:webHidden/>
           </w:rPr>
+        </w:r>
+        <w:r>
+          <w:rPr>
+            <w:noProof/>
+            <w:webHidden/>
+          </w:rPr>
           <w:fldChar w:fldCharType="separate"/>
         </w:r>
         <w:r>
@@ -5002,6 +5231,12 @@
             <w:noProof/>
             <w:webHidden/>
           </w:rPr>
+        </w:r>
+        <w:r>
+          <w:rPr>
+            <w:noProof/>
+            <w:webHidden/>
+          </w:rPr>
           <w:fldChar w:fldCharType="separate"/>
         </w:r>
         <w:r>
@@ -5082,6 +5317,12 @@
             <w:noProof/>
             <w:webHidden/>
           </w:rPr>
+        </w:r>
+        <w:r>
+          <w:rPr>
+            <w:noProof/>
+            <w:webHidden/>
+          </w:rPr>
           <w:fldChar w:fldCharType="separate"/>
         </w:r>
         <w:r>
@@ -5198,6 +5439,12 @@
             <w:noProof/>
             <w:webHidden/>
           </w:rPr>
+        </w:r>
+        <w:r>
+          <w:rPr>
+            <w:noProof/>
+            <w:webHidden/>
+          </w:rPr>
           <w:fldChar w:fldCharType="separate"/>
         </w:r>
         <w:r>
@@ -5278,6 +5525,12 @@
             <w:noProof/>
             <w:webHidden/>
           </w:rPr>
+        </w:r>
+        <w:r>
+          <w:rPr>
+            <w:noProof/>
+            <w:webHidden/>
+          </w:rPr>
           <w:fldChar w:fldCharType="separate"/>
         </w:r>
         <w:r>
@@ -5358,6 +5611,12 @@
             <w:noProof/>
             <w:webHidden/>
           </w:rPr>
+        </w:r>
+        <w:r>
+          <w:rPr>
+            <w:noProof/>
+            <w:webHidden/>
+          </w:rPr>
           <w:fldChar w:fldCharType="separate"/>
         </w:r>
         <w:r>
@@ -5419,6 +5678,12 @@
             <w:webHidden/>
           </w:rPr>
           <w:instrText xml:space="preserve"> PAGEREF _Toc113957311 \h </w:instrText>
+        </w:r>
+        <w:r>
+          <w:rPr>
+            <w:noProof/>
+            <w:webHidden/>
+          </w:rPr>
         </w:r>
         <w:r>
           <w:rPr>
@@ -5505,6 +5770,12 @@
             <w:noProof/>
             <w:webHidden/>
           </w:rPr>
+        </w:r>
+        <w:r>
+          <w:rPr>
+            <w:noProof/>
+            <w:webHidden/>
+          </w:rPr>
           <w:fldChar w:fldCharType="separate"/>
         </w:r>
         <w:r>
@@ -5572,6 +5843,12 @@
             <w:noProof/>
             <w:webHidden/>
           </w:rPr>
+        </w:r>
+        <w:r>
+          <w:rPr>
+            <w:noProof/>
+            <w:webHidden/>
+          </w:rPr>
           <w:fldChar w:fldCharType="separate"/>
         </w:r>
         <w:r>
@@ -5633,6 +5910,12 @@
             <w:webHidden/>
           </w:rPr>
           <w:instrText xml:space="preserve"> PAGEREF _Toc113957314 \h </w:instrText>
+        </w:r>
+        <w:r>
+          <w:rPr>
+            <w:noProof/>
+            <w:webHidden/>
+          </w:rPr>
         </w:r>
         <w:r>
           <w:rPr>
@@ -5719,6 +6002,12 @@
             <w:noProof/>
             <w:webHidden/>
           </w:rPr>
+        </w:r>
+        <w:r>
+          <w:rPr>
+            <w:noProof/>
+            <w:webHidden/>
+          </w:rPr>
           <w:fldChar w:fldCharType="separate"/>
         </w:r>
         <w:r>
@@ -5786,6 +6075,12 @@
             <w:noProof/>
             <w:webHidden/>
           </w:rPr>
+        </w:r>
+        <w:r>
+          <w:rPr>
+            <w:noProof/>
+            <w:webHidden/>
+          </w:rPr>
           <w:fldChar w:fldCharType="separate"/>
         </w:r>
         <w:r>
@@ -5853,6 +6148,12 @@
             <w:noProof/>
             <w:webHidden/>
           </w:rPr>
+        </w:r>
+        <w:r>
+          <w:rPr>
+            <w:noProof/>
+            <w:webHidden/>
+          </w:rPr>
           <w:fldChar w:fldCharType="separate"/>
         </w:r>
         <w:r>
@@ -5914,6 +6215,12 @@
             <w:webHidden/>
           </w:rPr>
           <w:instrText xml:space="preserve"> PAGEREF _Toc113957318 \h </w:instrText>
+        </w:r>
+        <w:r>
+          <w:rPr>
+            <w:noProof/>
+            <w:webHidden/>
+          </w:rPr>
         </w:r>
         <w:r>
           <w:rPr>
@@ -6000,6 +6307,12 @@
             <w:noProof/>
             <w:webHidden/>
           </w:rPr>
+        </w:r>
+        <w:r>
+          <w:rPr>
+            <w:noProof/>
+            <w:webHidden/>
+          </w:rPr>
           <w:fldChar w:fldCharType="separate"/>
         </w:r>
         <w:r>
@@ -6080,6 +6393,12 @@
             <w:noProof/>
             <w:webHidden/>
           </w:rPr>
+        </w:r>
+        <w:r>
+          <w:rPr>
+            <w:noProof/>
+            <w:webHidden/>
+          </w:rPr>
           <w:fldChar w:fldCharType="separate"/>
         </w:r>
         <w:r>
@@ -6147,6 +6466,12 @@
             <w:noProof/>
             <w:webHidden/>
           </w:rPr>
+        </w:r>
+        <w:r>
+          <w:rPr>
+            <w:noProof/>
+            <w:webHidden/>
+          </w:rPr>
           <w:fldChar w:fldCharType="separate"/>
         </w:r>
         <w:r>
@@ -6214,6 +6539,12 @@
             <w:noProof/>
             <w:webHidden/>
           </w:rPr>
+        </w:r>
+        <w:r>
+          <w:rPr>
+            <w:noProof/>
+            <w:webHidden/>
+          </w:rPr>
           <w:fldChar w:fldCharType="separate"/>
         </w:r>
         <w:r>
@@ -6281,6 +6612,12 @@
             <w:noProof/>
             <w:webHidden/>
           </w:rPr>
+        </w:r>
+        <w:r>
+          <w:rPr>
+            <w:noProof/>
+            <w:webHidden/>
+          </w:rPr>
           <w:fldChar w:fldCharType="separate"/>
         </w:r>
         <w:r>
@@ -6348,6 +6685,12 @@
             <w:noProof/>
             <w:webHidden/>
           </w:rPr>
+        </w:r>
+        <w:r>
+          <w:rPr>
+            <w:noProof/>
+            <w:webHidden/>
+          </w:rPr>
           <w:fldChar w:fldCharType="separate"/>
         </w:r>
         <w:r>
@@ -6409,6 +6752,12 @@
             <w:webHidden/>
           </w:rPr>
           <w:instrText xml:space="preserve"> PAGEREF _Toc113957325 \h </w:instrText>
+        </w:r>
+        <w:r>
+          <w:rPr>
+            <w:noProof/>
+            <w:webHidden/>
+          </w:rPr>
         </w:r>
         <w:r>
           <w:rPr>
@@ -6495,6 +6844,12 @@
             <w:noProof/>
             <w:webHidden/>
           </w:rPr>
+        </w:r>
+        <w:r>
+          <w:rPr>
+            <w:noProof/>
+            <w:webHidden/>
+          </w:rPr>
           <w:fldChar w:fldCharType="separate"/>
         </w:r>
         <w:r>
@@ -6575,6 +6930,12 @@
             <w:noProof/>
             <w:webHidden/>
           </w:rPr>
+        </w:r>
+        <w:r>
+          <w:rPr>
+            <w:noProof/>
+            <w:webHidden/>
+          </w:rPr>
           <w:fldChar w:fldCharType="separate"/>
         </w:r>
         <w:r>
@@ -6642,6 +7003,12 @@
             <w:noProof/>
             <w:webHidden/>
           </w:rPr>
+        </w:r>
+        <w:r>
+          <w:rPr>
+            <w:noProof/>
+            <w:webHidden/>
+          </w:rPr>
           <w:fldChar w:fldCharType="separate"/>
         </w:r>
         <w:r>
@@ -6709,6 +7076,12 @@
             <w:noProof/>
             <w:webHidden/>
           </w:rPr>
+        </w:r>
+        <w:r>
+          <w:rPr>
+            <w:noProof/>
+            <w:webHidden/>
+          </w:rPr>
           <w:fldChar w:fldCharType="separate"/>
         </w:r>
         <w:r>
@@ -6776,6 +7149,12 @@
             <w:noProof/>
             <w:webHidden/>
           </w:rPr>
+        </w:r>
+        <w:r>
+          <w:rPr>
+            <w:noProof/>
+            <w:webHidden/>
+          </w:rPr>
           <w:fldChar w:fldCharType="separate"/>
         </w:r>
         <w:r>
@@ -6843,6 +7222,12 @@
             <w:noProof/>
             <w:webHidden/>
           </w:rPr>
+        </w:r>
+        <w:r>
+          <w:rPr>
+            <w:noProof/>
+            <w:webHidden/>
+          </w:rPr>
           <w:fldChar w:fldCharType="separate"/>
         </w:r>
         <w:r>
@@ -6910,6 +7295,12 @@
             <w:noProof/>
             <w:webHidden/>
           </w:rPr>
+        </w:r>
+        <w:r>
+          <w:rPr>
+            <w:noProof/>
+            <w:webHidden/>
+          </w:rPr>
           <w:fldChar w:fldCharType="separate"/>
         </w:r>
         <w:r>
@@ -6977,6 +7368,12 @@
             <w:noProof/>
             <w:webHidden/>
           </w:rPr>
+        </w:r>
+        <w:r>
+          <w:rPr>
+            <w:noProof/>
+            <w:webHidden/>
+          </w:rPr>
           <w:fldChar w:fldCharType="separate"/>
         </w:r>
         <w:r>
@@ -7957,13 +8354,15 @@
         <w:spacing w:line="360" w:lineRule="auto"/>
         <w:ind w:left="720"/>
       </w:pPr>
-      <w:bookmarkStart w:id="2" w:name="_Toc113957283"/>
+      <w:bookmarkStart w:id="1" w:name="_Toc113957283"/>
+      <w:proofErr w:type="spellStart"/>
       <w:r>
         <w:rPr>
           <w:rStyle w:val="Strong"/>
         </w:rPr>
         <w:t>Fitnessstan</w:t>
       </w:r>
+      <w:proofErr w:type="spellEnd"/>
       <w:r>
         <w:t xml:space="preserve"> is a web-based and app-based platform designed to provide a holistic solution for fitness enthusiasts, including individuals with diabetes. In today’s world, achieving a healthy lifestyle can be challenging, especially for beginners who lack personal guidance on balancing exercise and nutrition. Neglecting either aspect often leads to unsatisfactory progress or health risks. Existing platforms fail to offer comprehensive and personalized solutions, particularly for users with specific health needs.</w:t>
       </w:r>
@@ -7974,9 +8373,11 @@
         <w:spacing w:line="360" w:lineRule="auto"/>
         <w:ind w:left="720"/>
       </w:pPr>
+      <w:proofErr w:type="spellStart"/>
       <w:r>
         <w:t>Fitnessstan</w:t>
       </w:r>
+      <w:proofErr w:type="spellEnd"/>
       <w:r>
         <w:t xml:space="preserve"> addresses these challenges by integrating artificial intelligence to deliver customized workout and dietary plans tailored to each user’s unique health metrics, goals, and preferences. The platform specifically supports diabetic patients by incorporating features that help manage their condition through personalized exercise and nutrition guidance. This seamless integration of fitness and health ensures safe and effective progress for all users.</w:t>
       </w:r>
@@ -7990,15 +8391,19 @@
       <w:r>
         <w:t xml:space="preserve">With features like progress tracking and adaptive recommendations, </w:t>
       </w:r>
+      <w:proofErr w:type="spellStart"/>
       <w:r>
         <w:t>Fitnessstan</w:t>
       </w:r>
+      <w:proofErr w:type="spellEnd"/>
       <w:r>
         <w:t xml:space="preserve"> ensures long-term results and user satisfaction. Whether its weight loss, muscle gain, or managing conditions like diabetes, </w:t>
       </w:r>
+      <w:proofErr w:type="spellStart"/>
       <w:r>
         <w:t>Fitnessstan</w:t>
       </w:r>
+      <w:proofErr w:type="spellEnd"/>
       <w:r>
         <w:t xml:space="preserve"> empowers individuals to take control of their health journey while promoting a culture of sustainable fitness and well-being.</w:t>
       </w:r>
@@ -8041,7 +8446,7 @@
         </w:rPr>
         <w:t>Goals and Objectives</w:t>
       </w:r>
-      <w:bookmarkEnd w:id="2"/>
+      <w:bookmarkEnd w:id="1"/>
     </w:p>
     <w:p>
       <w:pPr>
@@ -8140,7 +8545,25 @@
           <w:sz w:val="24"/>
           <w:szCs w:val="24"/>
         </w:rPr>
-        <w:t xml:space="preserve"> users achieve and maintain their fitness goals through AI-powered workout and dietary recommendations.</w:t>
+        <w:t xml:space="preserve"> </w:t>
+      </w:r>
+      <w:proofErr w:type="gramStart"/>
+      <w:r>
+        <w:rPr>
+          <w:rFonts w:ascii="Times New Roman" w:hAnsi="Times New Roman" w:cs="Times New Roman"/>
+          <w:sz w:val="24"/>
+          <w:szCs w:val="24"/>
+        </w:rPr>
+        <w:t>users</w:t>
+      </w:r>
+      <w:proofErr w:type="gramEnd"/>
+      <w:r>
+        <w:rPr>
+          <w:rFonts w:ascii="Times New Roman" w:hAnsi="Times New Roman" w:cs="Times New Roman"/>
+          <w:sz w:val="24"/>
+          <w:szCs w:val="24"/>
+        </w:rPr>
+        <w:t xml:space="preserve"> achieve and maintain their fitness goals through AI-powered workout and dietary recommendations.</w:t>
       </w:r>
     </w:p>
     <w:p>
@@ -8371,6 +8794,7 @@
         </w:rPr>
         <w:t>“</w:t>
       </w:r>
+      <w:proofErr w:type="spellStart"/>
       <w:r>
         <w:rPr>
           <w:rFonts w:ascii="Times New Roman" w:hAnsi="Times New Roman" w:cs="Times New Roman"/>
@@ -8381,6 +8805,7 @@
         </w:rPr>
         <w:t>Fitnessstan</w:t>
       </w:r>
+      <w:proofErr w:type="spellEnd"/>
       <w:r>
         <w:rPr>
           <w:rFonts w:ascii="Times New Roman" w:hAnsi="Times New Roman" w:cs="Times New Roman"/>
@@ -8901,12 +9326,14 @@
         <w:ind w:left="720"/>
         <w:jc w:val="both"/>
       </w:pPr>
+      <w:proofErr w:type="spellStart"/>
       <w:r>
         <w:rPr>
           <w:rStyle w:val="Strong"/>
         </w:rPr>
         <w:t>Fitnessstan</w:t>
       </w:r>
+      <w:proofErr w:type="spellEnd"/>
       <w:r>
         <w:t xml:space="preserve"> is a web-based and app-based platform designed to provide a holistic solution for fitness enthusiasts, including individuals with diabetes. In today’s world, achieving a healthy lifestyle can be challenging, especially for beginners who lack personal guidance on balancing exercise and nutrition. Neglecting either aspect often leads to unsatisfactory progress or health risks. Existing platforms fail to offer comprehensive and personalized solutions, particularly for users with specific health needs.</w:t>
       </w:r>
@@ -8918,9 +9345,11 @@
         <w:ind w:left="720"/>
         <w:jc w:val="both"/>
       </w:pPr>
+      <w:proofErr w:type="spellStart"/>
       <w:r>
         <w:t>Fitnessstan</w:t>
       </w:r>
+      <w:proofErr w:type="spellEnd"/>
       <w:r>
         <w:t xml:space="preserve"> addresses these challenges by integrating artificial intelligence to deliver customized workout and dietary plans tailored to each user’s unique health metrics, goals, and preferences. The platform specifically supports diabetic patients by incorporating features that help manage their condition through personalized exercise and nutrition guidance. This seamless integration of fitness and health ensures safe and effective progress for all users.</w:t>
       </w:r>
@@ -8935,15 +9364,19 @@
       <w:r>
         <w:t xml:space="preserve">With features like progress tracking and adaptive recommendations, </w:t>
       </w:r>
+      <w:proofErr w:type="spellStart"/>
       <w:r>
         <w:t>Fitnessstan</w:t>
       </w:r>
+      <w:proofErr w:type="spellEnd"/>
       <w:r>
         <w:t xml:space="preserve"> ensures long-term results and user satisfaction. Whether its weight loss, muscle gain, or managing conditions like diabetes, </w:t>
       </w:r>
+      <w:proofErr w:type="spellStart"/>
       <w:r>
         <w:t>Fitnessstan</w:t>
       </w:r>
+      <w:proofErr w:type="spellEnd"/>
       <w:r>
         <w:t xml:space="preserve"> empowers individuals to take control of their health journey while promoting a culture of sustainable fitness and well-being.</w:t>
       </w:r>
@@ -9079,6 +9512,7 @@
           <w:szCs w:val="24"/>
         </w:rPr>
       </w:pPr>
+      <w:proofErr w:type="spellStart"/>
       <w:r>
         <w:rPr>
           <w:rFonts w:ascii="Times New Roman" w:hAnsi="Times New Roman" w:cs="Times New Roman"/>
@@ -9087,6 +9521,7 @@
         </w:rPr>
         <w:t>Fitnessstan</w:t>
       </w:r>
+      <w:proofErr w:type="spellEnd"/>
       <w:r>
         <w:rPr>
           <w:rFonts w:ascii="Times New Roman" w:hAnsi="Times New Roman" w:cs="Times New Roman"/>
@@ -9664,13 +10099,23 @@
                 <w:szCs w:val="24"/>
               </w:rPr>
             </w:pPr>
-            <w:r>
-              <w:rPr>
-                <w:rFonts w:ascii="Times New Roman" w:hAnsi="Times New Roman" w:cs="Times New Roman"/>
-                <w:sz w:val="24"/>
-                <w:szCs w:val="24"/>
-              </w:rPr>
-              <w:t>BlazePose for pose detection, CNN for image analysis, RNN for sequence data</w:t>
+            <w:proofErr w:type="spellStart"/>
+            <w:r>
+              <w:rPr>
+                <w:rFonts w:ascii="Times New Roman" w:hAnsi="Times New Roman" w:cs="Times New Roman"/>
+                <w:sz w:val="24"/>
+                <w:szCs w:val="24"/>
+              </w:rPr>
+              <w:t>BlazePose</w:t>
+            </w:r>
+            <w:proofErr w:type="spellEnd"/>
+            <w:r>
+              <w:rPr>
+                <w:rFonts w:ascii="Times New Roman" w:hAnsi="Times New Roman" w:cs="Times New Roman"/>
+                <w:sz w:val="24"/>
+                <w:szCs w:val="24"/>
+              </w:rPr>
+              <w:t xml:space="preserve"> for pose detection, CNN for image analysis, RNN for sequence data</w:t>
             </w:r>
           </w:p>
         </w:tc>
@@ -9766,13 +10211,23 @@
                 <w:szCs w:val="24"/>
               </w:rPr>
             </w:pPr>
-            <w:r>
-              <w:rPr>
-                <w:rFonts w:ascii="Times New Roman" w:hAnsi="Times New Roman" w:cs="Times New Roman"/>
-                <w:sz w:val="24"/>
-                <w:szCs w:val="24"/>
-              </w:rPr>
-              <w:t>MediaPipe for motion tracking, Recurrent Neural Networks (RNN)</w:t>
+            <w:proofErr w:type="spellStart"/>
+            <w:r>
+              <w:rPr>
+                <w:rFonts w:ascii="Times New Roman" w:hAnsi="Times New Roman" w:cs="Times New Roman"/>
+                <w:sz w:val="24"/>
+                <w:szCs w:val="24"/>
+              </w:rPr>
+              <w:t>MediaPipe</w:t>
+            </w:r>
+            <w:proofErr w:type="spellEnd"/>
+            <w:r>
+              <w:rPr>
+                <w:rFonts w:ascii="Times New Roman" w:hAnsi="Times New Roman" w:cs="Times New Roman"/>
+                <w:sz w:val="24"/>
+                <w:szCs w:val="24"/>
+              </w:rPr>
+              <w:t xml:space="preserve"> for motion tracking, Recurrent Neural Networks (RNN)</w:t>
             </w:r>
           </w:p>
         </w:tc>
@@ -9989,13 +10444,23 @@
                 <w:szCs w:val="24"/>
               </w:rPr>
             </w:pPr>
-            <w:r>
-              <w:rPr>
-                <w:rFonts w:ascii="Times New Roman" w:hAnsi="Times New Roman" w:cs="Times New Roman"/>
-                <w:sz w:val="24"/>
-                <w:szCs w:val="24"/>
-              </w:rPr>
-              <w:t>BlazePose for pose estimation, Random Forest for movement tracking</w:t>
+            <w:proofErr w:type="spellStart"/>
+            <w:r>
+              <w:rPr>
+                <w:rFonts w:ascii="Times New Roman" w:hAnsi="Times New Roman" w:cs="Times New Roman"/>
+                <w:sz w:val="24"/>
+                <w:szCs w:val="24"/>
+              </w:rPr>
+              <w:t>BlazePose</w:t>
+            </w:r>
+            <w:proofErr w:type="spellEnd"/>
+            <w:r>
+              <w:rPr>
+                <w:rFonts w:ascii="Times New Roman" w:hAnsi="Times New Roman" w:cs="Times New Roman"/>
+                <w:sz w:val="24"/>
+                <w:szCs w:val="24"/>
+              </w:rPr>
+              <w:t xml:space="preserve"> for pose estimation, Random Forest for movement tracking</w:t>
             </w:r>
           </w:p>
         </w:tc>
@@ -10193,14 +10658,34 @@
                 <w:szCs w:val="24"/>
               </w:rPr>
             </w:pPr>
-            <w:r>
-              <w:rPr>
-                <w:rFonts w:ascii="Times New Roman" w:hAnsi="Times New Roman" w:cs="Times New Roman"/>
-                <w:sz w:val="24"/>
-                <w:szCs w:val="24"/>
-              </w:rPr>
-              <w:t>BlazePose for motion capture, Decision Trees for user customi</w:t>
-            </w:r>
+            <w:proofErr w:type="spellStart"/>
+            <w:r>
+              <w:rPr>
+                <w:rFonts w:ascii="Times New Roman" w:hAnsi="Times New Roman" w:cs="Times New Roman"/>
+                <w:sz w:val="24"/>
+                <w:szCs w:val="24"/>
+              </w:rPr>
+              <w:t>BlazePose</w:t>
+            </w:r>
+            <w:proofErr w:type="spellEnd"/>
+            <w:r>
+              <w:rPr>
+                <w:rFonts w:ascii="Times New Roman" w:hAnsi="Times New Roman" w:cs="Times New Roman"/>
+                <w:sz w:val="24"/>
+                <w:szCs w:val="24"/>
+              </w:rPr>
+              <w:t xml:space="preserve"> for motion capture, Decision Trees for user </w:t>
+            </w:r>
+            <w:proofErr w:type="spellStart"/>
+            <w:r>
+              <w:rPr>
+                <w:rFonts w:ascii="Times New Roman" w:hAnsi="Times New Roman" w:cs="Times New Roman"/>
+                <w:sz w:val="24"/>
+                <w:szCs w:val="24"/>
+              </w:rPr>
+              <w:t>customi</w:t>
+            </w:r>
+            <w:proofErr w:type="spellEnd"/>
             <w:r>
               <w:t xml:space="preserve"> </w:t>
             </w:r>
@@ -10210,8 +10695,18 @@
                 <w:sz w:val="24"/>
                 <w:szCs w:val="24"/>
               </w:rPr>
-              <w:t>AI Fitness Trainer Applications zation</w:t>
-            </w:r>
+              <w:t xml:space="preserve">AI Fitness Trainer Applications </w:t>
+            </w:r>
+            <w:proofErr w:type="spellStart"/>
+            <w:r>
+              <w:rPr>
+                <w:rFonts w:ascii="Times New Roman" w:hAnsi="Times New Roman" w:cs="Times New Roman"/>
+                <w:sz w:val="24"/>
+                <w:szCs w:val="24"/>
+              </w:rPr>
+              <w:t>zation</w:t>
+            </w:r>
+            <w:proofErr w:type="spellEnd"/>
           </w:p>
         </w:tc>
       </w:tr>
@@ -10511,13 +11006,23 @@
                 <w:szCs w:val="24"/>
               </w:rPr>
             </w:pPr>
-            <w:r>
-              <w:rPr>
-                <w:rFonts w:ascii="Times New Roman" w:hAnsi="Times New Roman" w:cs="Times New Roman"/>
-                <w:sz w:val="24"/>
-                <w:szCs w:val="24"/>
-              </w:rPr>
-              <w:t>MediaPipe for activity tracking, SVM for cardio analysis</w:t>
+            <w:proofErr w:type="spellStart"/>
+            <w:r>
+              <w:rPr>
+                <w:rFonts w:ascii="Times New Roman" w:hAnsi="Times New Roman" w:cs="Times New Roman"/>
+                <w:sz w:val="24"/>
+                <w:szCs w:val="24"/>
+              </w:rPr>
+              <w:t>MediaPipe</w:t>
+            </w:r>
+            <w:proofErr w:type="spellEnd"/>
+            <w:r>
+              <w:rPr>
+                <w:rFonts w:ascii="Times New Roman" w:hAnsi="Times New Roman" w:cs="Times New Roman"/>
+                <w:sz w:val="24"/>
+                <w:szCs w:val="24"/>
+              </w:rPr>
+              <w:t xml:space="preserve"> for activity tracking, SVM for cardio analysis</w:t>
             </w:r>
           </w:p>
         </w:tc>
@@ -11033,13 +11538,21 @@
         <w:t>Admin</w:t>
       </w:r>
       <w:r>
-        <w:t>. These requirements are specifically designed for the Fitness</w:t>
+        <w:t xml:space="preserve">. These requirements are specifically designed for the </w:t>
+      </w:r>
+      <w:proofErr w:type="spellStart"/>
+      <w:r>
+        <w:t>Fitness</w:t>
       </w:r>
       <w:r>
         <w:t>s</w:t>
       </w:r>
       <w:r>
-        <w:t>tan platform.</w:t>
+        <w:t>tan</w:t>
+      </w:r>
+      <w:proofErr w:type="spellEnd"/>
+      <w:r>
+        <w:t xml:space="preserve"> platform.</w:t>
       </w:r>
     </w:p>
     <w:p>
@@ -11055,6 +11568,7 @@
           <w14:ligatures w14:val="none"/>
         </w:rPr>
       </w:pPr>
+      <w:proofErr w:type="spellStart"/>
       <w:r>
         <w:rPr>
           <w:rFonts w:ascii="Times New Roman" w:eastAsia="Times New Roman" w:hAnsi="Times New Roman" w:cs="Times New Roman"/>
@@ -11094,6 +11608,7 @@
         </w:rPr>
         <w:t>stan</w:t>
       </w:r>
+      <w:proofErr w:type="spellEnd"/>
       <w:r>
         <w:rPr>
           <w:rFonts w:ascii="Times New Roman" w:eastAsia="Times New Roman" w:hAnsi="Times New Roman" w:cs="Times New Roman"/>
@@ -11474,63 +11989,6 @@
       </w:tr>
       <w:tr>
         <w:trPr>
-          <w:trHeight w:val="541"/>
-        </w:trPr>
-        <w:tc>
-          <w:tcPr>
-            <w:tcW w:w="999" w:type="dxa"/>
-          </w:tcPr>
-          <w:p>
-            <w:pPr>
-              <w:pStyle w:val="ListParagraph"/>
-              <w:spacing w:line="360" w:lineRule="auto"/>
-              <w:ind w:left="0"/>
-              <w:jc w:val="both"/>
-              <w:rPr>
-                <w:rFonts w:ascii="Times New Roman" w:hAnsi="Times New Roman" w:cs="Times New Roman"/>
-                <w:sz w:val="24"/>
-                <w:szCs w:val="24"/>
-              </w:rPr>
-            </w:pPr>
-            <w:r>
-              <w:rPr>
-                <w:rFonts w:ascii="Times New Roman" w:hAnsi="Times New Roman" w:cs="Times New Roman"/>
-                <w:sz w:val="24"/>
-                <w:szCs w:val="24"/>
-              </w:rPr>
-              <w:t>3</w:t>
-            </w:r>
-          </w:p>
-        </w:tc>
-        <w:tc>
-          <w:tcPr>
-            <w:tcW w:w="7786" w:type="dxa"/>
-          </w:tcPr>
-          <w:p>
-            <w:pPr>
-              <w:pStyle w:val="ListParagraph"/>
-              <w:spacing w:line="360" w:lineRule="auto"/>
-              <w:ind w:left="0"/>
-              <w:jc w:val="both"/>
-              <w:rPr>
-                <w:rFonts w:ascii="Times New Roman" w:hAnsi="Times New Roman" w:cs="Times New Roman"/>
-                <w:sz w:val="24"/>
-                <w:szCs w:val="24"/>
-              </w:rPr>
-            </w:pPr>
-            <w:r>
-              <w:rPr>
-                <w:rFonts w:ascii="Times New Roman" w:hAnsi="Times New Roman" w:cs="Times New Roman"/>
-                <w:sz w:val="24"/>
-                <w:szCs w:val="24"/>
-              </w:rPr>
-              <w:t>The user must be able to recover and forget their password</w:t>
-            </w:r>
-          </w:p>
-        </w:tc>
-      </w:tr>
-      <w:tr>
-        <w:trPr>
           <w:trHeight w:val="924"/>
         </w:trPr>
         <w:tc>
@@ -11727,7 +12185,23 @@
                 <w:sz w:val="24"/>
                 <w:szCs w:val="24"/>
               </w:rPr>
-              <w:t>Monitoring of progress - calories burned, workouts performed, and nutritional intake.</w:t>
+              <w:t xml:space="preserve">Monitoring of progress - calories </w:t>
+            </w:r>
+            <w:r>
+              <w:rPr>
+                <w:rFonts w:ascii="Times New Roman" w:hAnsi="Times New Roman" w:cs="Times New Roman"/>
+                <w:sz w:val="24"/>
+                <w:szCs w:val="24"/>
+              </w:rPr>
+              <w:t>intake</w:t>
+            </w:r>
+            <w:r>
+              <w:rPr>
+                <w:rFonts w:ascii="Times New Roman" w:hAnsi="Times New Roman" w:cs="Times New Roman"/>
+                <w:sz w:val="24"/>
+                <w:szCs w:val="24"/>
+              </w:rPr>
+              <w:t>, workouts performed, and nutritional intake.</w:t>
             </w:r>
           </w:p>
         </w:tc>
@@ -12381,175 +12855,13 @@
               <w:jc w:val="both"/>
             </w:pPr>
             <w:r>
-              <w:t>Admin must be reviewed the feedback given by user.</w:t>
-            </w:r>
-          </w:p>
-        </w:tc>
-      </w:tr>
-      <w:tr>
-        <w:trPr>
-          <w:trHeight w:val="565"/>
-        </w:trPr>
-        <w:tc>
-          <w:tcPr>
-            <w:tcW w:w="1004" w:type="dxa"/>
-          </w:tcPr>
-          <w:p>
-            <w:pPr>
-              <w:pStyle w:val="ListParagraph"/>
-              <w:spacing w:line="360" w:lineRule="auto"/>
-              <w:ind w:left="0"/>
-              <w:jc w:val="both"/>
-              <w:rPr>
-                <w:rFonts w:ascii="Times New Roman" w:hAnsi="Times New Roman" w:cs="Times New Roman"/>
-                <w:b/>
-                <w:bCs/>
-                <w:sz w:val="30"/>
-                <w:szCs w:val="30"/>
-              </w:rPr>
-            </w:pPr>
-            <w:r>
-              <w:rPr>
-                <w:rFonts w:ascii="Times New Roman" w:hAnsi="Times New Roman" w:cs="Times New Roman"/>
-                <w:sz w:val="24"/>
-                <w:szCs w:val="24"/>
-              </w:rPr>
-              <w:t>6</w:t>
-            </w:r>
-          </w:p>
-        </w:tc>
-        <w:tc>
-          <w:tcPr>
-            <w:tcW w:w="7830" w:type="dxa"/>
-          </w:tcPr>
-          <w:p>
-            <w:pPr>
-              <w:pStyle w:val="ListParagraph"/>
-              <w:spacing w:line="360" w:lineRule="auto"/>
-              <w:ind w:left="0"/>
-              <w:jc w:val="both"/>
-              <w:rPr>
-                <w:rFonts w:ascii="Times New Roman" w:hAnsi="Times New Roman" w:cs="Times New Roman"/>
-                <w:b/>
-                <w:bCs/>
-                <w:sz w:val="30"/>
-                <w:szCs w:val="30"/>
-              </w:rPr>
-            </w:pPr>
-            <w:r>
-              <w:t>Monitor the platform’s overall performance and usage statistics.</w:t>
-            </w:r>
-          </w:p>
-        </w:tc>
-      </w:tr>
-      <w:tr>
-        <w:trPr>
-          <w:trHeight w:val="540"/>
-        </w:trPr>
-        <w:tc>
-          <w:tcPr>
-            <w:tcW w:w="1004" w:type="dxa"/>
-          </w:tcPr>
-          <w:p>
-            <w:pPr>
-              <w:pStyle w:val="ListParagraph"/>
-              <w:spacing w:line="360" w:lineRule="auto"/>
-              <w:ind w:left="0"/>
-              <w:jc w:val="both"/>
-              <w:rPr>
-                <w:rFonts w:ascii="Times New Roman" w:hAnsi="Times New Roman" w:cs="Times New Roman"/>
-                <w:b/>
-                <w:bCs/>
-                <w:sz w:val="30"/>
-                <w:szCs w:val="30"/>
-              </w:rPr>
-            </w:pPr>
-            <w:r>
-              <w:rPr>
-                <w:rFonts w:ascii="Times New Roman" w:hAnsi="Times New Roman" w:cs="Times New Roman"/>
-                <w:sz w:val="24"/>
-                <w:szCs w:val="24"/>
-              </w:rPr>
-              <w:t>7</w:t>
-            </w:r>
-          </w:p>
-        </w:tc>
-        <w:tc>
-          <w:tcPr>
-            <w:tcW w:w="7830" w:type="dxa"/>
-          </w:tcPr>
-          <w:p>
-            <w:pPr>
-              <w:pStyle w:val="ListParagraph"/>
-              <w:spacing w:line="360" w:lineRule="auto"/>
-              <w:ind w:left="0"/>
-              <w:jc w:val="both"/>
-              <w:rPr>
-                <w:rFonts w:ascii="Times New Roman" w:hAnsi="Times New Roman" w:cs="Times New Roman"/>
-                <w:b/>
-                <w:bCs/>
-                <w:sz w:val="30"/>
-                <w:szCs w:val="30"/>
-              </w:rPr>
-            </w:pPr>
-            <w:r>
-              <w:t>Provide data security and impose privacy policies.</w:t>
-            </w:r>
-          </w:p>
-        </w:tc>
-      </w:tr>
-      <w:tr>
-        <w:trPr>
-          <w:trHeight w:val="540"/>
-        </w:trPr>
-        <w:tc>
-          <w:tcPr>
-            <w:tcW w:w="1004" w:type="dxa"/>
-          </w:tcPr>
-          <w:p>
-            <w:pPr>
-              <w:pStyle w:val="ListParagraph"/>
-              <w:spacing w:line="360" w:lineRule="auto"/>
-              <w:ind w:left="0"/>
-              <w:jc w:val="both"/>
-              <w:rPr>
-                <w:rFonts w:ascii="Times New Roman" w:hAnsi="Times New Roman" w:cs="Times New Roman"/>
-                <w:b/>
-                <w:bCs/>
-                <w:sz w:val="30"/>
-                <w:szCs w:val="30"/>
-              </w:rPr>
-            </w:pPr>
-            <w:r>
-              <w:rPr>
-                <w:rFonts w:ascii="Times New Roman" w:hAnsi="Times New Roman" w:cs="Times New Roman"/>
-                <w:sz w:val="24"/>
-                <w:szCs w:val="24"/>
-              </w:rPr>
-              <w:t>8</w:t>
-            </w:r>
-          </w:p>
-        </w:tc>
-        <w:tc>
-          <w:tcPr>
-            <w:tcW w:w="7830" w:type="dxa"/>
-          </w:tcPr>
-          <w:p>
-            <w:pPr>
-              <w:pStyle w:val="ListParagraph"/>
-              <w:spacing w:line="360" w:lineRule="auto"/>
-              <w:ind w:left="0"/>
-              <w:jc w:val="both"/>
-              <w:rPr>
-                <w:rFonts w:ascii="Times New Roman" w:hAnsi="Times New Roman" w:cs="Times New Roman"/>
-                <w:b/>
-                <w:bCs/>
-                <w:sz w:val="30"/>
-                <w:szCs w:val="30"/>
-              </w:rPr>
-            </w:pPr>
-            <w:r>
-              <w:t>Manage system configurations and updates and Database management.</w:t>
+              <w:t xml:space="preserve">Admin must be </w:t>
+            </w:r>
+            <w:r>
+              <w:t xml:space="preserve">able to </w:t>
+            </w:r>
+            <w:r>
+              <w:t>review the feedback given by user.</w:t>
             </w:r>
           </w:p>
         </w:tc>
@@ -13181,7 +13493,6 @@
           <w:sz w:val="24"/>
           <w:szCs w:val="24"/>
         </w:rPr>
-        <w:lastRenderedPageBreak/>
         <w:t>The server should run a compatible operating system such as Linux, windows server or macOS server.</w:t>
       </w:r>
       <w:r>
@@ -13294,6 +13605,7 @@
           <w:sz w:val="24"/>
           <w:szCs w:val="24"/>
         </w:rPr>
+        <w:lastRenderedPageBreak/>
         <w:t xml:space="preserve"> It is a JavaScript library used for creating responsive and dynamic web interfaces.</w:t>
       </w:r>
     </w:p>
@@ -13642,21 +13954,29 @@
         <w:ind w:left="720"/>
       </w:pPr>
       <w:r>
-        <w:t xml:space="preserve">Our solution focuses on providing personalized diet plans by leveraging advanced data clustering techniques and synthetic user data generation. To achieve this, we utilize unsupervised learning to cluster food items based on their nutritional values. This process categorizes foods into 14 distinct clusters, each representing specific nutritional characteristics, such as high protein and low fat, or high fiber and moderate </w:t>
+        <w:t xml:space="preserve">Our solution focuses on providing personalized diet plans by leveraging advanced data clustering techniques and synthetic user data generation. To achieve this, we utilize unsupervised learning to cluster food items based on their nutritional values. This process categorizes foods into 14 distinct clusters, each representing specific nutritional characteristics, such as high protein and low fat, or high </w:t>
+      </w:r>
+      <w:proofErr w:type="spellStart"/>
+      <w:r>
+        <w:t>fiber</w:t>
+      </w:r>
+      <w:proofErr w:type="spellEnd"/>
+      <w:r>
+        <w:t xml:space="preserve"> and moderate carbohydrates. These clusters provide a structured representation of the nutritional profiles of various foods.</w:t>
+      </w:r>
+    </w:p>
+    <w:p>
+      <w:pPr>
+        <w:pStyle w:val="NormalWeb"/>
+        <w:spacing w:line="360" w:lineRule="auto"/>
+        <w:ind w:left="720"/>
+      </w:pPr>
+      <w:r>
+        <w:t xml:space="preserve">To align the dietary recommendations with individual needs, we create a synthetic dataset that simulates user information, including health metrics, dietary preferences, and fitness </w:t>
       </w:r>
       <w:r>
         <w:lastRenderedPageBreak/>
-        <w:t>carbohydrates. These clusters provide a structured representation of the nutritional profiles of various foods.</w:t>
-      </w:r>
-    </w:p>
-    <w:p>
-      <w:pPr>
-        <w:pStyle w:val="NormalWeb"/>
-        <w:spacing w:line="360" w:lineRule="auto"/>
-        <w:ind w:left="720"/>
-      </w:pPr>
-      <w:r>
-        <w:t>To align the dietary recommendations with individual needs, we create a synthetic dataset that simulates user information, including health metrics, dietary preferences, and fitness goals. This synthetic dataset enables the development and testing of personalized diet plans by mapping user requirements to the appropriate food clusters.</w:t>
+        <w:t>goals. This synthetic dataset enables the development and testing of personalized diet plans by mapping user requirements to the appropriate food clusters.</w:t>
       </w:r>
     </w:p>
     <w:p>
@@ -14563,6 +14883,7 @@
           <w:szCs w:val="30"/>
           <w:lang w:val="en-GB" w:eastAsia="en-GB"/>
         </w:rPr>
+        <w:lastRenderedPageBreak/>
         <w:drawing>
           <wp:anchor distT="0" distB="0" distL="114300" distR="114300" simplePos="0" relativeHeight="251664384" behindDoc="0" locked="0" layoutInCell="1" allowOverlap="1" wp14:anchorId="2E84D515" wp14:editId="239C6F3C">
             <wp:simplePos x="0" y="0"/>
@@ -15111,6 +15432,7 @@
                 <w:sz w:val="24"/>
                 <w:szCs w:val="24"/>
               </w:rPr>
+              <w:lastRenderedPageBreak/>
               <w:t>Name</w:t>
             </w:r>
           </w:p>
@@ -15176,6 +15498,8 @@
                 <w:szCs w:val="24"/>
               </w:rPr>
             </w:pPr>
+            <w:proofErr w:type="spellStart"/>
+            <w:proofErr w:type="gramStart"/>
             <w:r>
               <w:rPr>
                 <w:rFonts w:ascii="Times New Roman" w:hAnsi="Times New Roman" w:cs="Times New Roman"/>
@@ -15184,6 +15508,8 @@
               </w:rPr>
               <w:t>Admin,User</w:t>
             </w:r>
+            <w:proofErr w:type="spellEnd"/>
+            <w:proofErr w:type="gramEnd"/>
           </w:p>
         </w:tc>
       </w:tr>
@@ -15402,6 +15728,7 @@
               </w:rPr>
               <w:t xml:space="preserve">                                                        </w:t>
             </w:r>
+            <w:proofErr w:type="gramStart"/>
             <w:r>
               <w:rPr>
                 <w:rFonts w:ascii="Times New Roman" w:hAnsi="Times New Roman" w:cs="Times New Roman"/>
@@ -15411,6 +15738,7 @@
               </w:rPr>
               <w:t>Basic  Flow</w:t>
             </w:r>
+            <w:proofErr w:type="gramEnd"/>
           </w:p>
         </w:tc>
       </w:tr>
@@ -15603,7 +15931,25 @@
                 <w:sz w:val="24"/>
                 <w:szCs w:val="24"/>
               </w:rPr>
-              <w:t>The user provide a valid email and password.</w:t>
+              <w:t xml:space="preserve">The user </w:t>
+            </w:r>
+            <w:proofErr w:type="gramStart"/>
+            <w:r>
+              <w:rPr>
+                <w:rFonts w:ascii="Times New Roman" w:hAnsi="Times New Roman" w:cs="Times New Roman"/>
+                <w:sz w:val="24"/>
+                <w:szCs w:val="24"/>
+              </w:rPr>
+              <w:t>provide</w:t>
+            </w:r>
+            <w:proofErr w:type="gramEnd"/>
+            <w:r>
+              <w:rPr>
+                <w:rFonts w:ascii="Times New Roman" w:hAnsi="Times New Roman" w:cs="Times New Roman"/>
+                <w:sz w:val="24"/>
+                <w:szCs w:val="24"/>
+              </w:rPr>
+              <w:t xml:space="preserve"> a valid email and password.</w:t>
             </w:r>
           </w:p>
         </w:tc>
@@ -15653,7 +15999,25 @@
                 <w:sz w:val="24"/>
                 <w:szCs w:val="24"/>
               </w:rPr>
-              <w:t>The system verify the email and password, establishes a session and redirect to the appropriate dashboard.</w:t>
+              <w:t xml:space="preserve">The system </w:t>
+            </w:r>
+            <w:proofErr w:type="gramStart"/>
+            <w:r>
+              <w:rPr>
+                <w:rFonts w:ascii="Times New Roman" w:hAnsi="Times New Roman" w:cs="Times New Roman"/>
+                <w:sz w:val="24"/>
+                <w:szCs w:val="24"/>
+              </w:rPr>
+              <w:t>verify</w:t>
+            </w:r>
+            <w:proofErr w:type="gramEnd"/>
+            <w:r>
+              <w:rPr>
+                <w:rFonts w:ascii="Times New Roman" w:hAnsi="Times New Roman" w:cs="Times New Roman"/>
+                <w:sz w:val="24"/>
+                <w:szCs w:val="24"/>
+              </w:rPr>
+              <w:t xml:space="preserve"> the email and password, establishes a session and redirect to the appropriate dashboard.</w:t>
             </w:r>
           </w:p>
         </w:tc>
@@ -16049,6 +16413,8 @@
                 <w:szCs w:val="24"/>
               </w:rPr>
             </w:pPr>
+            <w:proofErr w:type="spellStart"/>
+            <w:proofErr w:type="gramStart"/>
             <w:r>
               <w:rPr>
                 <w:rFonts w:ascii="Times New Roman" w:hAnsi="Times New Roman" w:cs="Times New Roman"/>
@@ -16057,6 +16423,8 @@
               </w:rPr>
               <w:t>Admin,User</w:t>
             </w:r>
+            <w:proofErr w:type="spellEnd"/>
+            <w:proofErr w:type="gramEnd"/>
           </w:p>
         </w:tc>
       </w:tr>
@@ -16111,7 +16479,25 @@
                 <w:sz w:val="24"/>
                 <w:szCs w:val="24"/>
               </w:rPr>
-              <w:t>user register a new account by entering the required information.</w:t>
+              <w:t xml:space="preserve">user </w:t>
+            </w:r>
+            <w:proofErr w:type="gramStart"/>
+            <w:r>
+              <w:rPr>
+                <w:rFonts w:ascii="Times New Roman" w:hAnsi="Times New Roman" w:cs="Times New Roman"/>
+                <w:sz w:val="24"/>
+                <w:szCs w:val="24"/>
+              </w:rPr>
+              <w:t>register</w:t>
+            </w:r>
+            <w:proofErr w:type="gramEnd"/>
+            <w:r>
+              <w:rPr>
+                <w:rFonts w:ascii="Times New Roman" w:hAnsi="Times New Roman" w:cs="Times New Roman"/>
+                <w:sz w:val="24"/>
+                <w:szCs w:val="24"/>
+              </w:rPr>
+              <w:t xml:space="preserve"> a new account by entering the required information.</w:t>
             </w:r>
           </w:p>
         </w:tc>
@@ -16283,6 +16669,7 @@
               </w:rPr>
               <w:t xml:space="preserve">                                                        </w:t>
             </w:r>
+            <w:proofErr w:type="gramStart"/>
             <w:r>
               <w:rPr>
                 <w:rFonts w:ascii="Times New Roman" w:hAnsi="Times New Roman" w:cs="Times New Roman"/>
@@ -16292,6 +16679,7 @@
               </w:rPr>
               <w:t>Basic  Flow</w:t>
             </w:r>
+            <w:proofErr w:type="gramEnd"/>
           </w:p>
         </w:tc>
       </w:tr>
@@ -16363,7 +16751,6 @@
                 <w:sz w:val="24"/>
                 <w:szCs w:val="24"/>
               </w:rPr>
-              <w:lastRenderedPageBreak/>
               <w:t xml:space="preserve">   1</w:t>
             </w:r>
           </w:p>
@@ -16387,7 +16774,25 @@
                 <w:sz w:val="24"/>
                 <w:szCs w:val="24"/>
               </w:rPr>
-              <w:t>The user visit the sign-up</w:t>
+              <w:t xml:space="preserve">The user </w:t>
+            </w:r>
+            <w:proofErr w:type="gramStart"/>
+            <w:r>
+              <w:rPr>
+                <w:rFonts w:ascii="Times New Roman" w:hAnsi="Times New Roman" w:cs="Times New Roman"/>
+                <w:sz w:val="24"/>
+                <w:szCs w:val="24"/>
+              </w:rPr>
+              <w:t>visit</w:t>
+            </w:r>
+            <w:proofErr w:type="gramEnd"/>
+            <w:r>
+              <w:rPr>
+                <w:rFonts w:ascii="Times New Roman" w:hAnsi="Times New Roman" w:cs="Times New Roman"/>
+                <w:sz w:val="24"/>
+                <w:szCs w:val="24"/>
+              </w:rPr>
+              <w:t xml:space="preserve"> the sign-up</w:t>
             </w:r>
             <w:r>
               <w:rPr>
@@ -16493,7 +16898,25 @@
                 <w:sz w:val="24"/>
                 <w:szCs w:val="24"/>
               </w:rPr>
-              <w:t>The user provide their name, email address and password.</w:t>
+              <w:t xml:space="preserve">The user </w:t>
+            </w:r>
+            <w:proofErr w:type="gramStart"/>
+            <w:r>
+              <w:rPr>
+                <w:rFonts w:ascii="Times New Roman" w:hAnsi="Times New Roman" w:cs="Times New Roman"/>
+                <w:sz w:val="24"/>
+                <w:szCs w:val="24"/>
+              </w:rPr>
+              <w:t>provide</w:t>
+            </w:r>
+            <w:proofErr w:type="gramEnd"/>
+            <w:r>
+              <w:rPr>
+                <w:rFonts w:ascii="Times New Roman" w:hAnsi="Times New Roman" w:cs="Times New Roman"/>
+                <w:sz w:val="24"/>
+                <w:szCs w:val="24"/>
+              </w:rPr>
+              <w:t xml:space="preserve"> their name, email address and password.</w:t>
             </w:r>
           </w:p>
         </w:tc>
@@ -16563,6 +16986,7 @@
                 <w:sz w:val="24"/>
                 <w:szCs w:val="24"/>
               </w:rPr>
+              <w:lastRenderedPageBreak/>
               <w:t xml:space="preserve">   4</w:t>
             </w:r>
           </w:p>
@@ -16639,7 +17063,25 @@
                 <w:sz w:val="24"/>
                 <w:szCs w:val="24"/>
               </w:rPr>
-              <w:t>The system validate the information and send OTP to the user email.</w:t>
+              <w:t xml:space="preserve">The system </w:t>
+            </w:r>
+            <w:proofErr w:type="gramStart"/>
+            <w:r>
+              <w:rPr>
+                <w:rFonts w:ascii="Times New Roman" w:hAnsi="Times New Roman" w:cs="Times New Roman"/>
+                <w:sz w:val="24"/>
+                <w:szCs w:val="24"/>
+              </w:rPr>
+              <w:t>validate</w:t>
+            </w:r>
+            <w:proofErr w:type="gramEnd"/>
+            <w:r>
+              <w:rPr>
+                <w:rFonts w:ascii="Times New Roman" w:hAnsi="Times New Roman" w:cs="Times New Roman"/>
+                <w:sz w:val="24"/>
+                <w:szCs w:val="24"/>
+              </w:rPr>
+              <w:t xml:space="preserve"> the information and send OTP to the user email.</w:t>
             </w:r>
           </w:p>
         </w:tc>
@@ -16751,7 +17193,25 @@
                 <w:sz w:val="24"/>
                 <w:szCs w:val="24"/>
               </w:rPr>
-              <w:t>The system validate the OTP and generates a new account for user.</w:t>
+              <w:t xml:space="preserve">The system </w:t>
+            </w:r>
+            <w:proofErr w:type="gramStart"/>
+            <w:r>
+              <w:rPr>
+                <w:rFonts w:ascii="Times New Roman" w:hAnsi="Times New Roman" w:cs="Times New Roman"/>
+                <w:sz w:val="24"/>
+                <w:szCs w:val="24"/>
+              </w:rPr>
+              <w:t>validate</w:t>
+            </w:r>
+            <w:proofErr w:type="gramEnd"/>
+            <w:r>
+              <w:rPr>
+                <w:rFonts w:ascii="Times New Roman" w:hAnsi="Times New Roman" w:cs="Times New Roman"/>
+                <w:sz w:val="24"/>
+                <w:szCs w:val="24"/>
+              </w:rPr>
+              <w:t xml:space="preserve"> the OTP and generates a new account for user.</w:t>
             </w:r>
           </w:p>
         </w:tc>
@@ -16839,7 +17299,25 @@
                 <w:sz w:val="24"/>
                 <w:szCs w:val="24"/>
               </w:rPr>
-              <w:t>The system display a success message, indicating that user account was successfully created.</w:t>
+              <w:t xml:space="preserve">The system </w:t>
+            </w:r>
+            <w:proofErr w:type="gramStart"/>
+            <w:r>
+              <w:rPr>
+                <w:rFonts w:ascii="Times New Roman" w:hAnsi="Times New Roman" w:cs="Times New Roman"/>
+                <w:sz w:val="24"/>
+                <w:szCs w:val="24"/>
+              </w:rPr>
+              <w:t>display</w:t>
+            </w:r>
+            <w:proofErr w:type="gramEnd"/>
+            <w:r>
+              <w:rPr>
+                <w:rFonts w:ascii="Times New Roman" w:hAnsi="Times New Roman" w:cs="Times New Roman"/>
+                <w:sz w:val="24"/>
+                <w:szCs w:val="24"/>
+              </w:rPr>
+              <w:t xml:space="preserve"> a success message, indicating that user account was successfully created.</w:t>
             </w:r>
           </w:p>
         </w:tc>
@@ -16924,7 +17402,25 @@
                 <w:sz w:val="24"/>
                 <w:szCs w:val="24"/>
               </w:rPr>
-              <w:t>If the user submit the sign-up form with incomplete or invalid information.</w:t>
+              <w:t xml:space="preserve">If the user </w:t>
+            </w:r>
+            <w:proofErr w:type="gramStart"/>
+            <w:r>
+              <w:rPr>
+                <w:rFonts w:ascii="Times New Roman" w:hAnsi="Times New Roman" w:cs="Times New Roman"/>
+                <w:sz w:val="24"/>
+                <w:szCs w:val="24"/>
+              </w:rPr>
+              <w:t>submit</w:t>
+            </w:r>
+            <w:proofErr w:type="gramEnd"/>
+            <w:r>
+              <w:rPr>
+                <w:rFonts w:ascii="Times New Roman" w:hAnsi="Times New Roman" w:cs="Times New Roman"/>
+                <w:sz w:val="24"/>
+                <w:szCs w:val="24"/>
+              </w:rPr>
+              <w:t xml:space="preserve"> the sign-up form with incomplete or invalid information.</w:t>
             </w:r>
           </w:p>
         </w:tc>
@@ -17061,7 +17557,25 @@
                 <w:sz w:val="24"/>
                 <w:szCs w:val="24"/>
               </w:rPr>
-              <w:t xml:space="preserve"> The system display the error message indicating you OTP is incorrect.</w:t>
+              <w:t xml:space="preserve"> The system </w:t>
+            </w:r>
+            <w:proofErr w:type="gramStart"/>
+            <w:r>
+              <w:rPr>
+                <w:rFonts w:ascii="Times New Roman" w:hAnsi="Times New Roman" w:cs="Times New Roman"/>
+                <w:sz w:val="24"/>
+                <w:szCs w:val="24"/>
+              </w:rPr>
+              <w:t>display</w:t>
+            </w:r>
+            <w:proofErr w:type="gramEnd"/>
+            <w:r>
+              <w:rPr>
+                <w:rFonts w:ascii="Times New Roman" w:hAnsi="Times New Roman" w:cs="Times New Roman"/>
+                <w:sz w:val="24"/>
+                <w:szCs w:val="24"/>
+              </w:rPr>
+              <w:t xml:space="preserve"> the error message indicating you OTP is incorrect.</w:t>
             </w:r>
           </w:p>
         </w:tc>
@@ -17242,6 +17756,8 @@
                 <w:szCs w:val="24"/>
               </w:rPr>
             </w:pPr>
+            <w:proofErr w:type="spellStart"/>
+            <w:proofErr w:type="gramStart"/>
             <w:r>
               <w:rPr>
                 <w:rFonts w:ascii="Times New Roman" w:hAnsi="Times New Roman" w:cs="Times New Roman"/>
@@ -17250,6 +17766,8 @@
               </w:rPr>
               <w:t>Admin,User</w:t>
             </w:r>
+            <w:proofErr w:type="spellEnd"/>
+            <w:proofErr w:type="gramEnd"/>
           </w:p>
         </w:tc>
       </w:tr>
@@ -17468,6 +17986,7 @@
               </w:rPr>
               <w:t xml:space="preserve">                                                        </w:t>
             </w:r>
+            <w:proofErr w:type="gramStart"/>
             <w:r>
               <w:rPr>
                 <w:rFonts w:ascii="Times New Roman" w:hAnsi="Times New Roman" w:cs="Times New Roman"/>
@@ -17477,6 +17996,7 @@
               </w:rPr>
               <w:t>Basic  Flow</w:t>
             </w:r>
+            <w:proofErr w:type="gramEnd"/>
           </w:p>
         </w:tc>
       </w:tr>
@@ -17919,7 +18439,25 @@
                 <w:sz w:val="24"/>
                 <w:szCs w:val="24"/>
               </w:rPr>
-              <w:t>The system validate the email address and create the password reset link.</w:t>
+              <w:t xml:space="preserve">The system </w:t>
+            </w:r>
+            <w:proofErr w:type="gramStart"/>
+            <w:r>
+              <w:rPr>
+                <w:rFonts w:ascii="Times New Roman" w:hAnsi="Times New Roman" w:cs="Times New Roman"/>
+                <w:sz w:val="24"/>
+                <w:szCs w:val="24"/>
+              </w:rPr>
+              <w:t>validate</w:t>
+            </w:r>
+            <w:proofErr w:type="gramEnd"/>
+            <w:r>
+              <w:rPr>
+                <w:rFonts w:ascii="Times New Roman" w:hAnsi="Times New Roman" w:cs="Times New Roman"/>
+                <w:sz w:val="24"/>
+                <w:szCs w:val="24"/>
+              </w:rPr>
+              <w:t xml:space="preserve"> the email address and create the password reset link.</w:t>
             </w:r>
           </w:p>
         </w:tc>
@@ -18007,7 +18545,25 @@
                 <w:sz w:val="24"/>
                 <w:szCs w:val="24"/>
               </w:rPr>
-              <w:t>The system send the reset link on the email which is associated with their account.</w:t>
+              <w:t xml:space="preserve">The system </w:t>
+            </w:r>
+            <w:proofErr w:type="gramStart"/>
+            <w:r>
+              <w:rPr>
+                <w:rFonts w:ascii="Times New Roman" w:hAnsi="Times New Roman" w:cs="Times New Roman"/>
+                <w:sz w:val="24"/>
+                <w:szCs w:val="24"/>
+              </w:rPr>
+              <w:t>send</w:t>
+            </w:r>
+            <w:proofErr w:type="gramEnd"/>
+            <w:r>
+              <w:rPr>
+                <w:rFonts w:ascii="Times New Roman" w:hAnsi="Times New Roman" w:cs="Times New Roman"/>
+                <w:sz w:val="24"/>
+                <w:szCs w:val="24"/>
+              </w:rPr>
+              <w:t xml:space="preserve"> the reset link on the email which is associated with their account.</w:t>
             </w:r>
           </w:p>
         </w:tc>
@@ -18061,7 +18617,25 @@
                 <w:sz w:val="24"/>
                 <w:szCs w:val="24"/>
               </w:rPr>
-              <w:t>The user open their email and clicks on the password reset link.</w:t>
+              <w:t xml:space="preserve">The user </w:t>
+            </w:r>
+            <w:proofErr w:type="gramStart"/>
+            <w:r>
+              <w:rPr>
+                <w:rFonts w:ascii="Times New Roman" w:hAnsi="Times New Roman" w:cs="Times New Roman"/>
+                <w:sz w:val="24"/>
+                <w:szCs w:val="24"/>
+              </w:rPr>
+              <w:t>open</w:t>
+            </w:r>
+            <w:proofErr w:type="gramEnd"/>
+            <w:r>
+              <w:rPr>
+                <w:rFonts w:ascii="Times New Roman" w:hAnsi="Times New Roman" w:cs="Times New Roman"/>
+                <w:sz w:val="24"/>
+                <w:szCs w:val="24"/>
+              </w:rPr>
+              <w:t xml:space="preserve"> their email and clicks on the password reset link.</w:t>
             </w:r>
           </w:p>
         </w:tc>
@@ -18119,7 +18693,25 @@
                 <w:sz w:val="24"/>
                 <w:szCs w:val="24"/>
               </w:rPr>
-              <w:t>The system redirect the user to a password reset form.</w:t>
+              <w:t xml:space="preserve">The system </w:t>
+            </w:r>
+            <w:proofErr w:type="gramStart"/>
+            <w:r>
+              <w:rPr>
+                <w:rFonts w:ascii="Times New Roman" w:hAnsi="Times New Roman" w:cs="Times New Roman"/>
+                <w:sz w:val="24"/>
+                <w:szCs w:val="24"/>
+              </w:rPr>
+              <w:t>redirect</w:t>
+            </w:r>
+            <w:proofErr w:type="gramEnd"/>
+            <w:r>
+              <w:rPr>
+                <w:rFonts w:ascii="Times New Roman" w:hAnsi="Times New Roman" w:cs="Times New Roman"/>
+                <w:sz w:val="24"/>
+                <w:szCs w:val="24"/>
+              </w:rPr>
+              <w:t xml:space="preserve"> the user to a password reset form.</w:t>
             </w:r>
           </w:p>
         </w:tc>
@@ -18147,6 +18739,7 @@
                 <w:sz w:val="24"/>
                 <w:szCs w:val="24"/>
               </w:rPr>
+              <w:lastRenderedPageBreak/>
               <w:t xml:space="preserve"> 10</w:t>
             </w:r>
           </w:p>
@@ -18269,7 +18862,25 @@
                 <w:sz w:val="24"/>
                 <w:szCs w:val="24"/>
               </w:rPr>
-              <w:t xml:space="preserve"> fill out the password reset for</w:t>
+              <w:t xml:space="preserve"> </w:t>
+            </w:r>
+            <w:proofErr w:type="gramStart"/>
+            <w:r>
+              <w:rPr>
+                <w:rFonts w:ascii="Times New Roman" w:hAnsi="Times New Roman" w:cs="Times New Roman"/>
+                <w:sz w:val="24"/>
+                <w:szCs w:val="24"/>
+              </w:rPr>
+              <w:t>fill</w:t>
+            </w:r>
+            <w:proofErr w:type="gramEnd"/>
+            <w:r>
+              <w:rPr>
+                <w:rFonts w:ascii="Times New Roman" w:hAnsi="Times New Roman" w:cs="Times New Roman"/>
+                <w:sz w:val="24"/>
+                <w:szCs w:val="24"/>
+              </w:rPr>
+              <w:t xml:space="preserve"> out the password reset for</w:t>
             </w:r>
             <w:r>
               <w:rPr>
@@ -18415,7 +19026,25 @@
                 <w:sz w:val="24"/>
                 <w:szCs w:val="24"/>
               </w:rPr>
-              <w:t>When the password is successfully reset, the system display a confirmation message.</w:t>
+              <w:t xml:space="preserve">When the password is successfully reset, the system </w:t>
+            </w:r>
+            <w:proofErr w:type="gramStart"/>
+            <w:r>
+              <w:rPr>
+                <w:rFonts w:ascii="Times New Roman" w:hAnsi="Times New Roman" w:cs="Times New Roman"/>
+                <w:sz w:val="24"/>
+                <w:szCs w:val="24"/>
+              </w:rPr>
+              <w:t>display</w:t>
+            </w:r>
+            <w:proofErr w:type="gramEnd"/>
+            <w:r>
+              <w:rPr>
+                <w:rFonts w:ascii="Times New Roman" w:hAnsi="Times New Roman" w:cs="Times New Roman"/>
+                <w:sz w:val="24"/>
+                <w:szCs w:val="24"/>
+              </w:rPr>
+              <w:t xml:space="preserve"> a confirmation message.</w:t>
             </w:r>
           </w:p>
         </w:tc>
@@ -18500,7 +19129,25 @@
                 <w:sz w:val="24"/>
                 <w:szCs w:val="24"/>
               </w:rPr>
-              <w:t>If a user provide an incorrect or unregistered email address.</w:t>
+              <w:t xml:space="preserve">If a user </w:t>
+            </w:r>
+            <w:proofErr w:type="gramStart"/>
+            <w:r>
+              <w:rPr>
+                <w:rFonts w:ascii="Times New Roman" w:hAnsi="Times New Roman" w:cs="Times New Roman"/>
+                <w:sz w:val="24"/>
+                <w:szCs w:val="24"/>
+              </w:rPr>
+              <w:t>provide</w:t>
+            </w:r>
+            <w:proofErr w:type="gramEnd"/>
+            <w:r>
+              <w:rPr>
+                <w:rFonts w:ascii="Times New Roman" w:hAnsi="Times New Roman" w:cs="Times New Roman"/>
+                <w:sz w:val="24"/>
+                <w:szCs w:val="24"/>
+              </w:rPr>
+              <w:t xml:space="preserve"> an incorrect or unregistered email address.</w:t>
             </w:r>
           </w:p>
         </w:tc>
@@ -18538,7 +19185,25 @@
                 <w:sz w:val="24"/>
                 <w:szCs w:val="24"/>
               </w:rPr>
-              <w:t>The system prompt the user to input a valid email address which is associated with their account.</w:t>
+              <w:t xml:space="preserve">The system </w:t>
+            </w:r>
+            <w:proofErr w:type="gramStart"/>
+            <w:r>
+              <w:rPr>
+                <w:rFonts w:ascii="Times New Roman" w:hAnsi="Times New Roman" w:cs="Times New Roman"/>
+                <w:sz w:val="24"/>
+                <w:szCs w:val="24"/>
+              </w:rPr>
+              <w:t>prompt</w:t>
+            </w:r>
+            <w:proofErr w:type="gramEnd"/>
+            <w:r>
+              <w:rPr>
+                <w:rFonts w:ascii="Times New Roman" w:hAnsi="Times New Roman" w:cs="Times New Roman"/>
+                <w:sz w:val="24"/>
+                <w:szCs w:val="24"/>
+              </w:rPr>
+              <w:t xml:space="preserve"> the user to input a valid email address which is associated with their account.</w:t>
             </w:r>
           </w:p>
         </w:tc>
@@ -19019,7 +19684,25 @@
                 <w:sz w:val="24"/>
                 <w:szCs w:val="24"/>
               </w:rPr>
-              <w:t>The system must be validate that the email is unique and authentic.</w:t>
+              <w:t xml:space="preserve">The system must be </w:t>
+            </w:r>
+            <w:proofErr w:type="gramStart"/>
+            <w:r>
+              <w:rPr>
+                <w:rFonts w:ascii="Times New Roman" w:hAnsi="Times New Roman" w:cs="Times New Roman"/>
+                <w:sz w:val="24"/>
+                <w:szCs w:val="24"/>
+              </w:rPr>
+              <w:t>validate</w:t>
+            </w:r>
+            <w:proofErr w:type="gramEnd"/>
+            <w:r>
+              <w:rPr>
+                <w:rFonts w:ascii="Times New Roman" w:hAnsi="Times New Roman" w:cs="Times New Roman"/>
+                <w:sz w:val="24"/>
+                <w:szCs w:val="24"/>
+              </w:rPr>
+              <w:t xml:space="preserve"> that the email is unique and authentic.</w:t>
             </w:r>
           </w:p>
         </w:tc>
@@ -19047,6 +19730,7 @@
               </w:rPr>
               <w:t xml:space="preserve">                                                        </w:t>
             </w:r>
+            <w:proofErr w:type="gramStart"/>
             <w:r>
               <w:rPr>
                 <w:rFonts w:ascii="Times New Roman" w:hAnsi="Times New Roman" w:cs="Times New Roman"/>
@@ -19056,6 +19740,7 @@
               </w:rPr>
               <w:t>Basic  Flow</w:t>
             </w:r>
+            <w:proofErr w:type="gramEnd"/>
           </w:p>
         </w:tc>
       </w:tr>
@@ -19150,7 +19835,25 @@
                 <w:sz w:val="24"/>
                 <w:szCs w:val="24"/>
               </w:rPr>
-              <w:t xml:space="preserve">The admin navigate to the “Manage user” part in the dashboard. </w:t>
+              <w:t xml:space="preserve">The admin </w:t>
+            </w:r>
+            <w:proofErr w:type="gramStart"/>
+            <w:r>
+              <w:rPr>
+                <w:rFonts w:ascii="Times New Roman" w:hAnsi="Times New Roman" w:cs="Times New Roman"/>
+                <w:sz w:val="24"/>
+                <w:szCs w:val="24"/>
+              </w:rPr>
+              <w:t>navigate</w:t>
+            </w:r>
+            <w:proofErr w:type="gramEnd"/>
+            <w:r>
+              <w:rPr>
+                <w:rFonts w:ascii="Times New Roman" w:hAnsi="Times New Roman" w:cs="Times New Roman"/>
+                <w:sz w:val="24"/>
+                <w:szCs w:val="24"/>
+              </w:rPr>
+              <w:t xml:space="preserve"> to the “Manage user” part in the dashboard. </w:t>
             </w:r>
           </w:p>
         </w:tc>
@@ -19202,7 +19905,25 @@
                 <w:sz w:val="24"/>
                 <w:szCs w:val="24"/>
               </w:rPr>
-              <w:t>system display an option add user to the admin.</w:t>
+              <w:t xml:space="preserve">system </w:t>
+            </w:r>
+            <w:proofErr w:type="gramStart"/>
+            <w:r>
+              <w:rPr>
+                <w:rFonts w:ascii="Times New Roman" w:hAnsi="Times New Roman" w:cs="Times New Roman"/>
+                <w:sz w:val="24"/>
+                <w:szCs w:val="24"/>
+              </w:rPr>
+              <w:t>display</w:t>
+            </w:r>
+            <w:proofErr w:type="gramEnd"/>
+            <w:r>
+              <w:rPr>
+                <w:rFonts w:ascii="Times New Roman" w:hAnsi="Times New Roman" w:cs="Times New Roman"/>
+                <w:sz w:val="24"/>
+                <w:szCs w:val="24"/>
+              </w:rPr>
+              <w:t xml:space="preserve"> an option add user to the admin.</w:t>
             </w:r>
           </w:p>
         </w:tc>
@@ -19256,7 +19977,25 @@
                 <w:sz w:val="24"/>
                 <w:szCs w:val="24"/>
               </w:rPr>
-              <w:t>The admin click on that button and fill the information of user.</w:t>
+              <w:t xml:space="preserve">The admin </w:t>
+            </w:r>
+            <w:proofErr w:type="gramStart"/>
+            <w:r>
+              <w:rPr>
+                <w:rFonts w:ascii="Times New Roman" w:hAnsi="Times New Roman" w:cs="Times New Roman"/>
+                <w:sz w:val="24"/>
+                <w:szCs w:val="24"/>
+              </w:rPr>
+              <w:t>click</w:t>
+            </w:r>
+            <w:proofErr w:type="gramEnd"/>
+            <w:r>
+              <w:rPr>
+                <w:rFonts w:ascii="Times New Roman" w:hAnsi="Times New Roman" w:cs="Times New Roman"/>
+                <w:sz w:val="24"/>
+                <w:szCs w:val="24"/>
+              </w:rPr>
+              <w:t xml:space="preserve"> on that button and fill the information of user.</w:t>
             </w:r>
           </w:p>
         </w:tc>
@@ -19352,7 +20091,25 @@
                 <w:sz w:val="24"/>
                 <w:szCs w:val="24"/>
               </w:rPr>
-              <w:t>The admin fill out the details and click on “submit” to add the user in the system.</w:t>
+              <w:t xml:space="preserve">The admin </w:t>
+            </w:r>
+            <w:proofErr w:type="gramStart"/>
+            <w:r>
+              <w:rPr>
+                <w:rFonts w:ascii="Times New Roman" w:hAnsi="Times New Roman" w:cs="Times New Roman"/>
+                <w:sz w:val="24"/>
+                <w:szCs w:val="24"/>
+              </w:rPr>
+              <w:t>fill</w:t>
+            </w:r>
+            <w:proofErr w:type="gramEnd"/>
+            <w:r>
+              <w:rPr>
+                <w:rFonts w:ascii="Times New Roman" w:hAnsi="Times New Roman" w:cs="Times New Roman"/>
+                <w:sz w:val="24"/>
+                <w:szCs w:val="24"/>
+              </w:rPr>
+              <w:t xml:space="preserve"> out the details and click on “submit” to add the user in the system.</w:t>
             </w:r>
           </w:p>
         </w:tc>
@@ -19402,7 +20159,25 @@
                 <w:sz w:val="24"/>
                 <w:szCs w:val="24"/>
               </w:rPr>
-              <w:t>The system validate the uniqueness of email and authentication of information by sending OTP on email.</w:t>
+              <w:t xml:space="preserve">The system </w:t>
+            </w:r>
+            <w:proofErr w:type="gramStart"/>
+            <w:r>
+              <w:rPr>
+                <w:rFonts w:ascii="Times New Roman" w:hAnsi="Times New Roman" w:cs="Times New Roman"/>
+                <w:sz w:val="24"/>
+                <w:szCs w:val="24"/>
+              </w:rPr>
+              <w:t>validate</w:t>
+            </w:r>
+            <w:proofErr w:type="gramEnd"/>
+            <w:r>
+              <w:rPr>
+                <w:rFonts w:ascii="Times New Roman" w:hAnsi="Times New Roman" w:cs="Times New Roman"/>
+                <w:sz w:val="24"/>
+                <w:szCs w:val="24"/>
+              </w:rPr>
+              <w:t xml:space="preserve"> the uniqueness of email and authentication of information by sending OTP on email.</w:t>
             </w:r>
           </w:p>
         </w:tc>
@@ -19430,7 +20205,6 @@
                 <w:sz w:val="24"/>
                 <w:szCs w:val="24"/>
               </w:rPr>
-              <w:lastRenderedPageBreak/>
               <w:t xml:space="preserve">    6</w:t>
             </w:r>
           </w:p>
@@ -19457,7 +20231,25 @@
                 <w:sz w:val="24"/>
                 <w:szCs w:val="24"/>
               </w:rPr>
-              <w:t>The admin enter the OTP on the OTP field.</w:t>
+              <w:t xml:space="preserve">The admin </w:t>
+            </w:r>
+            <w:proofErr w:type="gramStart"/>
+            <w:r>
+              <w:rPr>
+                <w:rFonts w:ascii="Times New Roman" w:hAnsi="Times New Roman" w:cs="Times New Roman"/>
+                <w:sz w:val="24"/>
+                <w:szCs w:val="24"/>
+              </w:rPr>
+              <w:t>enter</w:t>
+            </w:r>
+            <w:proofErr w:type="gramEnd"/>
+            <w:r>
+              <w:rPr>
+                <w:rFonts w:ascii="Times New Roman" w:hAnsi="Times New Roman" w:cs="Times New Roman"/>
+                <w:sz w:val="24"/>
+                <w:szCs w:val="24"/>
+              </w:rPr>
+              <w:t xml:space="preserve"> the OTP on the OTP field.</w:t>
             </w:r>
           </w:p>
         </w:tc>
@@ -19507,7 +20299,25 @@
                 <w:sz w:val="24"/>
                 <w:szCs w:val="24"/>
               </w:rPr>
-              <w:t>The system validate the OTP and show message account is “successfully created”.</w:t>
+              <w:t xml:space="preserve">The system </w:t>
+            </w:r>
+            <w:proofErr w:type="gramStart"/>
+            <w:r>
+              <w:rPr>
+                <w:rFonts w:ascii="Times New Roman" w:hAnsi="Times New Roman" w:cs="Times New Roman"/>
+                <w:sz w:val="24"/>
+                <w:szCs w:val="24"/>
+              </w:rPr>
+              <w:t>validate</w:t>
+            </w:r>
+            <w:proofErr w:type="gramEnd"/>
+            <w:r>
+              <w:rPr>
+                <w:rFonts w:ascii="Times New Roman" w:hAnsi="Times New Roman" w:cs="Times New Roman"/>
+                <w:sz w:val="24"/>
+                <w:szCs w:val="24"/>
+              </w:rPr>
+              <w:t xml:space="preserve"> the OTP and show message account is “successfully created”.</w:t>
             </w:r>
           </w:p>
         </w:tc>
@@ -19568,6 +20378,7 @@
                 <w:sz w:val="24"/>
                 <w:szCs w:val="24"/>
               </w:rPr>
+              <w:lastRenderedPageBreak/>
               <w:t>A4</w:t>
             </w:r>
           </w:p>
@@ -19733,7 +20544,25 @@
                 <w:sz w:val="24"/>
                 <w:szCs w:val="24"/>
               </w:rPr>
-              <w:t>If the user enters the incorrect otp.</w:t>
+              <w:t xml:space="preserve">If the user enters the incorrect </w:t>
+            </w:r>
+            <w:proofErr w:type="spellStart"/>
+            <w:r>
+              <w:rPr>
+                <w:rFonts w:ascii="Times New Roman" w:hAnsi="Times New Roman" w:cs="Times New Roman"/>
+                <w:sz w:val="24"/>
+                <w:szCs w:val="24"/>
+              </w:rPr>
+              <w:t>otp</w:t>
+            </w:r>
+            <w:proofErr w:type="spellEnd"/>
+            <w:r>
+              <w:rPr>
+                <w:rFonts w:ascii="Times New Roman" w:hAnsi="Times New Roman" w:cs="Times New Roman"/>
+                <w:sz w:val="24"/>
+                <w:szCs w:val="24"/>
+              </w:rPr>
+              <w:t>.</w:t>
             </w:r>
           </w:p>
         </w:tc>
@@ -19777,7 +20606,61 @@
                 <w:sz w:val="24"/>
                 <w:szCs w:val="24"/>
               </w:rPr>
-              <w:t>The system display an error message incorrect otp and ask enter otp again.</w:t>
+              <w:t xml:space="preserve">The system </w:t>
+            </w:r>
+            <w:proofErr w:type="gramStart"/>
+            <w:r>
+              <w:rPr>
+                <w:rFonts w:ascii="Times New Roman" w:hAnsi="Times New Roman" w:cs="Times New Roman"/>
+                <w:sz w:val="24"/>
+                <w:szCs w:val="24"/>
+              </w:rPr>
+              <w:t>display</w:t>
+            </w:r>
+            <w:proofErr w:type="gramEnd"/>
+            <w:r>
+              <w:rPr>
+                <w:rFonts w:ascii="Times New Roman" w:hAnsi="Times New Roman" w:cs="Times New Roman"/>
+                <w:sz w:val="24"/>
+                <w:szCs w:val="24"/>
+              </w:rPr>
+              <w:t xml:space="preserve"> an error message incorrect </w:t>
+            </w:r>
+            <w:proofErr w:type="spellStart"/>
+            <w:r>
+              <w:rPr>
+                <w:rFonts w:ascii="Times New Roman" w:hAnsi="Times New Roman" w:cs="Times New Roman"/>
+                <w:sz w:val="24"/>
+                <w:szCs w:val="24"/>
+              </w:rPr>
+              <w:t>otp</w:t>
+            </w:r>
+            <w:proofErr w:type="spellEnd"/>
+            <w:r>
+              <w:rPr>
+                <w:rFonts w:ascii="Times New Roman" w:hAnsi="Times New Roman" w:cs="Times New Roman"/>
+                <w:sz w:val="24"/>
+                <w:szCs w:val="24"/>
+              </w:rPr>
+              <w:t xml:space="preserve"> and ask enter </w:t>
+            </w:r>
+            <w:proofErr w:type="spellStart"/>
+            <w:r>
+              <w:rPr>
+                <w:rFonts w:ascii="Times New Roman" w:hAnsi="Times New Roman" w:cs="Times New Roman"/>
+                <w:sz w:val="24"/>
+                <w:szCs w:val="24"/>
+              </w:rPr>
+              <w:t>otp</w:t>
+            </w:r>
+            <w:proofErr w:type="spellEnd"/>
+            <w:r>
+              <w:rPr>
+                <w:rFonts w:ascii="Times New Roman" w:hAnsi="Times New Roman" w:cs="Times New Roman"/>
+                <w:sz w:val="24"/>
+                <w:szCs w:val="24"/>
+              </w:rPr>
+              <w:t xml:space="preserve"> again.</w:t>
             </w:r>
           </w:p>
         </w:tc>
@@ -20254,6 +21137,7 @@
               </w:rPr>
               <w:t xml:space="preserve">                                                        </w:t>
             </w:r>
+            <w:proofErr w:type="gramStart"/>
             <w:r>
               <w:rPr>
                 <w:rFonts w:ascii="Times New Roman" w:hAnsi="Times New Roman" w:cs="Times New Roman"/>
@@ -20263,6 +21147,7 @@
               </w:rPr>
               <w:t>Basic  Flow</w:t>
             </w:r>
+            <w:proofErr w:type="gramEnd"/>
           </w:p>
         </w:tc>
       </w:tr>
@@ -20531,13 +21416,23 @@
               </w:rPr>
               <w:t xml:space="preserve">The user </w:t>
             </w:r>
-            <w:r>
-              <w:rPr>
-                <w:rFonts w:ascii="Times New Roman" w:hAnsi="Times New Roman" w:cs="Times New Roman"/>
-                <w:sz w:val="24"/>
-                <w:szCs w:val="24"/>
-              </w:rPr>
-              <w:t>choose an option or view diet on his dashboard.</w:t>
+            <w:proofErr w:type="gramStart"/>
+            <w:r>
+              <w:rPr>
+                <w:rFonts w:ascii="Times New Roman" w:hAnsi="Times New Roman" w:cs="Times New Roman"/>
+                <w:sz w:val="24"/>
+                <w:szCs w:val="24"/>
+              </w:rPr>
+              <w:t>choose</w:t>
+            </w:r>
+            <w:proofErr w:type="gramEnd"/>
+            <w:r>
+              <w:rPr>
+                <w:rFonts w:ascii="Times New Roman" w:hAnsi="Times New Roman" w:cs="Times New Roman"/>
+                <w:sz w:val="24"/>
+                <w:szCs w:val="24"/>
+              </w:rPr>
+              <w:t xml:space="preserve"> an option or view diet on his dashboard.</w:t>
             </w:r>
           </w:p>
         </w:tc>
@@ -21055,6 +21950,7 @@
                     </w:rPr>
                     <w:t xml:space="preserve"> must be logged into the system with appropriate permissions and </w:t>
                   </w:r>
+                  <w:proofErr w:type="gramStart"/>
                   <w:r>
                     <w:rPr>
                       <w:rFonts w:ascii="Times New Roman" w:eastAsia="Times New Roman" w:hAnsi="Times New Roman" w:cs="Times New Roman"/>
@@ -21063,7 +21959,18 @@
                       <w:szCs w:val="24"/>
                       <w14:ligatures w14:val="none"/>
                     </w:rPr>
-                    <w:t>The user account must exist in the database</w:t>
+                    <w:t>The</w:t>
+                  </w:r>
+                  <w:proofErr w:type="gramEnd"/>
+                  <w:r>
+                    <w:rPr>
+                      <w:rFonts w:ascii="Times New Roman" w:eastAsia="Times New Roman" w:hAnsi="Times New Roman" w:cs="Times New Roman"/>
+                      <w:kern w:val="0"/>
+                      <w:sz w:val="24"/>
+                      <w:szCs w:val="24"/>
+                      <w14:ligatures w14:val="none"/>
+                    </w:rPr>
+                    <w:t xml:space="preserve"> user account must exist in the database</w:t>
                   </w:r>
                   <w:r>
                     <w:rPr>
@@ -21158,7 +22065,6 @@
                 <w:sz w:val="24"/>
                 <w:szCs w:val="24"/>
               </w:rPr>
-              <w:lastRenderedPageBreak/>
               <w:t>Special Requirement</w:t>
             </w:r>
           </w:p>
@@ -21210,6 +22116,7 @@
               </w:rPr>
               <w:t xml:space="preserve">                                                        </w:t>
             </w:r>
+            <w:proofErr w:type="gramStart"/>
             <w:r>
               <w:rPr>
                 <w:rFonts w:ascii="Times New Roman" w:hAnsi="Times New Roman" w:cs="Times New Roman"/>
@@ -21219,6 +22126,7 @@
               </w:rPr>
               <w:t>Basic  Flow</w:t>
             </w:r>
+            <w:proofErr w:type="gramEnd"/>
           </w:p>
         </w:tc>
       </w:tr>
@@ -21290,6 +22198,7 @@
                 <w:sz w:val="24"/>
                 <w:szCs w:val="24"/>
               </w:rPr>
+              <w:lastRenderedPageBreak/>
               <w:t xml:space="preserve">   1</w:t>
             </w:r>
           </w:p>
@@ -21856,7 +22765,25 @@
                 <w:sz w:val="24"/>
                 <w:szCs w:val="24"/>
               </w:rPr>
-              <w:t xml:space="preserve"> The user account must exist.</w:t>
+              <w:t xml:space="preserve"> </w:t>
+            </w:r>
+            <w:proofErr w:type="gramStart"/>
+            <w:r>
+              <w:rPr>
+                <w:rFonts w:ascii="Times New Roman" w:hAnsi="Times New Roman" w:cs="Times New Roman"/>
+                <w:sz w:val="24"/>
+                <w:szCs w:val="24"/>
+              </w:rPr>
+              <w:t>The</w:t>
+            </w:r>
+            <w:proofErr w:type="gramEnd"/>
+            <w:r>
+              <w:rPr>
+                <w:rFonts w:ascii="Times New Roman" w:hAnsi="Times New Roman" w:cs="Times New Roman"/>
+                <w:sz w:val="24"/>
+                <w:szCs w:val="24"/>
+              </w:rPr>
+              <w:t xml:space="preserve"> user account must exist.</w:t>
             </w:r>
           </w:p>
         </w:tc>
@@ -21980,6 +22907,7 @@
               </w:rPr>
               <w:t xml:space="preserve">                                                        </w:t>
             </w:r>
+            <w:proofErr w:type="gramStart"/>
             <w:r>
               <w:rPr>
                 <w:rFonts w:ascii="Times New Roman" w:hAnsi="Times New Roman" w:cs="Times New Roman"/>
@@ -21989,6 +22917,7 @@
               </w:rPr>
               <w:t>Basic  Flow</w:t>
             </w:r>
+            <w:proofErr w:type="gramEnd"/>
           </w:p>
         </w:tc>
       </w:tr>
@@ -22319,7 +23248,25 @@
                 <w:sz w:val="24"/>
                 <w:szCs w:val="24"/>
               </w:rPr>
-              <w:t>The system send update details notifications to the User email.</w:t>
+              <w:t xml:space="preserve">The system </w:t>
+            </w:r>
+            <w:proofErr w:type="gramStart"/>
+            <w:r>
+              <w:rPr>
+                <w:rFonts w:ascii="Times New Roman" w:hAnsi="Times New Roman" w:cs="Times New Roman"/>
+                <w:sz w:val="24"/>
+                <w:szCs w:val="24"/>
+              </w:rPr>
+              <w:t>send</w:t>
+            </w:r>
+            <w:proofErr w:type="gramEnd"/>
+            <w:r>
+              <w:rPr>
+                <w:rFonts w:ascii="Times New Roman" w:hAnsi="Times New Roman" w:cs="Times New Roman"/>
+                <w:sz w:val="24"/>
+                <w:szCs w:val="24"/>
+              </w:rPr>
+              <w:t xml:space="preserve"> update details notifications to the User email.</w:t>
             </w:r>
           </w:p>
         </w:tc>
@@ -22606,6 +23553,7 @@
                 <w:sz w:val="24"/>
                 <w:szCs w:val="24"/>
               </w:rPr>
+              <w:lastRenderedPageBreak/>
               <w:t>Name</w:t>
             </w:r>
           </w:p>
@@ -22955,6 +23903,7 @@
               </w:rPr>
               <w:t xml:space="preserve">                                                        </w:t>
             </w:r>
+            <w:proofErr w:type="gramStart"/>
             <w:r>
               <w:rPr>
                 <w:rFonts w:ascii="Times New Roman" w:hAnsi="Times New Roman" w:cs="Times New Roman"/>
@@ -22964,6 +23913,7 @@
               </w:rPr>
               <w:t>Basic  Flow</w:t>
             </w:r>
+            <w:proofErr w:type="gramEnd"/>
           </w:p>
         </w:tc>
       </w:tr>
@@ -23164,7 +24114,25 @@
                 <w:sz w:val="24"/>
                 <w:szCs w:val="24"/>
               </w:rPr>
-              <w:t xml:space="preserve">he admin selects a feedback </w:t>
+              <w:t xml:space="preserve">he admin selects </w:t>
+            </w:r>
+            <w:proofErr w:type="gramStart"/>
+            <w:r>
+              <w:rPr>
+                <w:rFonts w:ascii="Times New Roman" w:hAnsi="Times New Roman" w:cs="Times New Roman"/>
+                <w:sz w:val="24"/>
+                <w:szCs w:val="24"/>
+              </w:rPr>
+              <w:t>a feedback</w:t>
+            </w:r>
+            <w:proofErr w:type="gramEnd"/>
+            <w:r>
+              <w:rPr>
+                <w:rFonts w:ascii="Times New Roman" w:hAnsi="Times New Roman" w:cs="Times New Roman"/>
+                <w:sz w:val="24"/>
+                <w:szCs w:val="24"/>
+              </w:rPr>
+              <w:t xml:space="preserve"> </w:t>
             </w:r>
             <w:r>
               <w:rPr>
@@ -23822,6 +24790,7 @@
               </w:rPr>
               <w:t xml:space="preserve">                                                        </w:t>
             </w:r>
+            <w:proofErr w:type="gramStart"/>
             <w:r>
               <w:rPr>
                 <w:rFonts w:ascii="Times New Roman" w:hAnsi="Times New Roman" w:cs="Times New Roman"/>
@@ -23831,6 +24800,7 @@
               </w:rPr>
               <w:t>Basic  Flow</w:t>
             </w:r>
+            <w:proofErr w:type="gramEnd"/>
           </w:p>
         </w:tc>
       </w:tr>
@@ -24137,7 +25107,6 @@
                 <w:sz w:val="24"/>
                 <w:szCs w:val="24"/>
               </w:rPr>
-              <w:lastRenderedPageBreak/>
               <w:t>A3</w:t>
             </w:r>
           </w:p>
@@ -24317,6 +25286,7 @@
                 <w:sz w:val="24"/>
                 <w:szCs w:val="24"/>
               </w:rPr>
+              <w:lastRenderedPageBreak/>
               <w:t>Name</w:t>
             </w:r>
           </w:p>
@@ -24436,7 +25406,25 @@
                 <w:sz w:val="24"/>
                 <w:szCs w:val="24"/>
               </w:rPr>
-              <w:t>User will change his diet plan or specific diet if he/she do not like that diet meal.</w:t>
+              <w:t xml:space="preserve">User will change his diet plan or specific diet if he/she </w:t>
+            </w:r>
+            <w:proofErr w:type="gramStart"/>
+            <w:r>
+              <w:rPr>
+                <w:rFonts w:ascii="Times New Roman" w:hAnsi="Times New Roman" w:cs="Times New Roman"/>
+                <w:sz w:val="24"/>
+                <w:szCs w:val="24"/>
+              </w:rPr>
+              <w:t>do</w:t>
+            </w:r>
+            <w:proofErr w:type="gramEnd"/>
+            <w:r>
+              <w:rPr>
+                <w:rFonts w:ascii="Times New Roman" w:hAnsi="Times New Roman" w:cs="Times New Roman"/>
+                <w:sz w:val="24"/>
+                <w:szCs w:val="24"/>
+              </w:rPr>
+              <w:t xml:space="preserve"> not like that diet meal.</w:t>
             </w:r>
           </w:p>
         </w:tc>
@@ -24651,6 +25639,7 @@
               </w:rPr>
               <w:t xml:space="preserve">                                                        </w:t>
             </w:r>
+            <w:proofErr w:type="gramStart"/>
             <w:r>
               <w:rPr>
                 <w:rFonts w:ascii="Times New Roman" w:hAnsi="Times New Roman" w:cs="Times New Roman"/>
@@ -24660,6 +25649,7 @@
               </w:rPr>
               <w:t>Basic  Flow</w:t>
             </w:r>
+            <w:proofErr w:type="gramEnd"/>
           </w:p>
         </w:tc>
       </w:tr>
@@ -24798,7 +25788,25 @@
                 <w:sz w:val="24"/>
                 <w:szCs w:val="24"/>
               </w:rPr>
-              <w:t>The system validate and redirect to the User dashboard.</w:t>
+              <w:t xml:space="preserve">The system </w:t>
+            </w:r>
+            <w:proofErr w:type="gramStart"/>
+            <w:r>
+              <w:rPr>
+                <w:rFonts w:ascii="Times New Roman" w:hAnsi="Times New Roman" w:cs="Times New Roman"/>
+                <w:sz w:val="24"/>
+                <w:szCs w:val="24"/>
+              </w:rPr>
+              <w:t>validate</w:t>
+            </w:r>
+            <w:proofErr w:type="gramEnd"/>
+            <w:r>
+              <w:rPr>
+                <w:rFonts w:ascii="Times New Roman" w:hAnsi="Times New Roman" w:cs="Times New Roman"/>
+                <w:sz w:val="24"/>
+                <w:szCs w:val="24"/>
+              </w:rPr>
+              <w:t xml:space="preserve"> and redirect to the User dashboard.</w:t>
             </w:r>
           </w:p>
         </w:tc>
@@ -24864,13 +25872,23 @@
               </w:rPr>
               <w:t xml:space="preserve"> </w:t>
             </w:r>
-            <w:r>
-              <w:rPr>
-                <w:rFonts w:ascii="Times New Roman" w:hAnsi="Times New Roman" w:cs="Times New Roman"/>
-                <w:sz w:val="24"/>
-                <w:szCs w:val="24"/>
-              </w:rPr>
-              <w:t>navigate to the diet plan section on the dashboard.</w:t>
+            <w:proofErr w:type="gramStart"/>
+            <w:r>
+              <w:rPr>
+                <w:rFonts w:ascii="Times New Roman" w:hAnsi="Times New Roman" w:cs="Times New Roman"/>
+                <w:sz w:val="24"/>
+                <w:szCs w:val="24"/>
+              </w:rPr>
+              <w:t>navigate</w:t>
+            </w:r>
+            <w:proofErr w:type="gramEnd"/>
+            <w:r>
+              <w:rPr>
+                <w:rFonts w:ascii="Times New Roman" w:hAnsi="Times New Roman" w:cs="Times New Roman"/>
+                <w:sz w:val="24"/>
+                <w:szCs w:val="24"/>
+              </w:rPr>
+              <w:t xml:space="preserve"> to the diet plan section on the dashboard.</w:t>
             </w:r>
           </w:p>
         </w:tc>
@@ -24976,7 +25994,25 @@
                 <w:sz w:val="24"/>
                 <w:szCs w:val="24"/>
               </w:rPr>
-              <w:t>The user click on the option of change diet meal.</w:t>
+              <w:t xml:space="preserve">The user </w:t>
+            </w:r>
+            <w:proofErr w:type="gramStart"/>
+            <w:r>
+              <w:rPr>
+                <w:rFonts w:ascii="Times New Roman" w:hAnsi="Times New Roman" w:cs="Times New Roman"/>
+                <w:sz w:val="24"/>
+                <w:szCs w:val="24"/>
+              </w:rPr>
+              <w:t>click</w:t>
+            </w:r>
+            <w:proofErr w:type="gramEnd"/>
+            <w:r>
+              <w:rPr>
+                <w:rFonts w:ascii="Times New Roman" w:hAnsi="Times New Roman" w:cs="Times New Roman"/>
+                <w:sz w:val="24"/>
+                <w:szCs w:val="24"/>
+              </w:rPr>
+              <w:t xml:space="preserve"> on the option of change diet meal.</w:t>
             </w:r>
           </w:p>
         </w:tc>
@@ -25028,13 +26064,23 @@
               </w:rPr>
               <w:t xml:space="preserve">The system </w:t>
             </w:r>
-            <w:r>
-              <w:rPr>
-                <w:rFonts w:ascii="Times New Roman" w:hAnsi="Times New Roman" w:cs="Times New Roman"/>
-                <w:sz w:val="24"/>
-                <w:szCs w:val="24"/>
-              </w:rPr>
-              <w:t>analyze and give meals option according to user choice.</w:t>
+            <w:proofErr w:type="gramStart"/>
+            <w:r>
+              <w:rPr>
+                <w:rFonts w:ascii="Times New Roman" w:hAnsi="Times New Roman" w:cs="Times New Roman"/>
+                <w:sz w:val="24"/>
+                <w:szCs w:val="24"/>
+              </w:rPr>
+              <w:t>analyze</w:t>
+            </w:r>
+            <w:proofErr w:type="gramEnd"/>
+            <w:r>
+              <w:rPr>
+                <w:rFonts w:ascii="Times New Roman" w:hAnsi="Times New Roman" w:cs="Times New Roman"/>
+                <w:sz w:val="24"/>
+                <w:szCs w:val="24"/>
+              </w:rPr>
+              <w:t xml:space="preserve"> and give meals option according to user choice.</w:t>
             </w:r>
           </w:p>
         </w:tc>
@@ -25088,7 +26134,25 @@
                 <w:sz w:val="24"/>
                 <w:szCs w:val="24"/>
               </w:rPr>
-              <w:t>The user select the meal according to his/her choice.</w:t>
+              <w:t xml:space="preserve">The user </w:t>
+            </w:r>
+            <w:proofErr w:type="gramStart"/>
+            <w:r>
+              <w:rPr>
+                <w:rFonts w:ascii="Times New Roman" w:hAnsi="Times New Roman" w:cs="Times New Roman"/>
+                <w:sz w:val="24"/>
+                <w:szCs w:val="24"/>
+              </w:rPr>
+              <w:t>select</w:t>
+            </w:r>
+            <w:proofErr w:type="gramEnd"/>
+            <w:r>
+              <w:rPr>
+                <w:rFonts w:ascii="Times New Roman" w:hAnsi="Times New Roman" w:cs="Times New Roman"/>
+                <w:sz w:val="24"/>
+                <w:szCs w:val="24"/>
+              </w:rPr>
+              <w:t xml:space="preserve"> the meal according to his/her choice.</w:t>
             </w:r>
           </w:p>
         </w:tc>
@@ -25138,7 +26202,25 @@
                 <w:sz w:val="24"/>
                 <w:szCs w:val="24"/>
               </w:rPr>
-              <w:t>The system update the meal in his diet plan of one week.</w:t>
+              <w:t xml:space="preserve">The system </w:t>
+            </w:r>
+            <w:proofErr w:type="gramStart"/>
+            <w:r>
+              <w:rPr>
+                <w:rFonts w:ascii="Times New Roman" w:hAnsi="Times New Roman" w:cs="Times New Roman"/>
+                <w:sz w:val="24"/>
+                <w:szCs w:val="24"/>
+              </w:rPr>
+              <w:t>update</w:t>
+            </w:r>
+            <w:proofErr w:type="gramEnd"/>
+            <w:r>
+              <w:rPr>
+                <w:rFonts w:ascii="Times New Roman" w:hAnsi="Times New Roman" w:cs="Times New Roman"/>
+                <w:sz w:val="24"/>
+                <w:szCs w:val="24"/>
+              </w:rPr>
+              <w:t xml:space="preserve"> the meal in his diet plan of one week.</w:t>
             </w:r>
           </w:p>
         </w:tc>
@@ -25266,8 +26348,15 @@
             <w:r>
               <w:t xml:space="preserve">The system displays </w:t>
             </w:r>
-            <w:r>
-              <w:t>a error message and ask “enter again email and password”</w:t>
+            <w:proofErr w:type="spellStart"/>
+            <w:proofErr w:type="gramStart"/>
+            <w:r>
+              <w:t>a</w:t>
+            </w:r>
+            <w:proofErr w:type="spellEnd"/>
+            <w:proofErr w:type="gramEnd"/>
+            <w:r>
+              <w:t xml:space="preserve"> error message and ask “enter again email and password”</w:t>
             </w:r>
           </w:p>
         </w:tc>
@@ -25498,7 +26587,25 @@
                 <w:sz w:val="24"/>
                 <w:szCs w:val="24"/>
               </w:rPr>
-              <w:t>systems about anything for example ( meal time , new content added and update/edit )</w:t>
+              <w:t xml:space="preserve">systems about anything for example </w:t>
+            </w:r>
+            <w:proofErr w:type="gramStart"/>
+            <w:r>
+              <w:rPr>
+                <w:rFonts w:ascii="Times New Roman" w:hAnsi="Times New Roman" w:cs="Times New Roman"/>
+                <w:sz w:val="24"/>
+                <w:szCs w:val="24"/>
+              </w:rPr>
+              <w:t>( meal</w:t>
+            </w:r>
+            <w:proofErr w:type="gramEnd"/>
+            <w:r>
+              <w:rPr>
+                <w:rFonts w:ascii="Times New Roman" w:hAnsi="Times New Roman" w:cs="Times New Roman"/>
+                <w:sz w:val="24"/>
+                <w:szCs w:val="24"/>
+              </w:rPr>
+              <w:t xml:space="preserve"> time , new content added and update/edit )</w:t>
             </w:r>
           </w:p>
         </w:tc>
@@ -25660,7 +26767,6 @@
                 <w:sz w:val="24"/>
                 <w:szCs w:val="24"/>
               </w:rPr>
-              <w:lastRenderedPageBreak/>
               <w:t>Special Requirement</w:t>
             </w:r>
           </w:p>
@@ -25712,6 +26818,7 @@
               </w:rPr>
               <w:t xml:space="preserve">                                                        </w:t>
             </w:r>
+            <w:proofErr w:type="gramStart"/>
             <w:r>
               <w:rPr>
                 <w:rFonts w:ascii="Times New Roman" w:hAnsi="Times New Roman" w:cs="Times New Roman"/>
@@ -25721,6 +26828,7 @@
               </w:rPr>
               <w:t>Basic  Flow</w:t>
             </w:r>
+            <w:proofErr w:type="gramEnd"/>
           </w:p>
         </w:tc>
       </w:tr>
@@ -26111,7 +27219,25 @@
                 <w:sz w:val="24"/>
                 <w:szCs w:val="24"/>
               </w:rPr>
-              <w:t xml:space="preserve"> The system validate the notifications sends to all users.</w:t>
+              <w:t xml:space="preserve"> The system </w:t>
+            </w:r>
+            <w:proofErr w:type="gramStart"/>
+            <w:r>
+              <w:rPr>
+                <w:rFonts w:ascii="Times New Roman" w:hAnsi="Times New Roman" w:cs="Times New Roman"/>
+                <w:sz w:val="24"/>
+                <w:szCs w:val="24"/>
+              </w:rPr>
+              <w:t>validate</w:t>
+            </w:r>
+            <w:proofErr w:type="gramEnd"/>
+            <w:r>
+              <w:rPr>
+                <w:rFonts w:ascii="Times New Roman" w:hAnsi="Times New Roman" w:cs="Times New Roman"/>
+                <w:sz w:val="24"/>
+                <w:szCs w:val="24"/>
+              </w:rPr>
+              <w:t xml:space="preserve"> the notifications sends to all users.</w:t>
             </w:r>
           </w:p>
         </w:tc>
@@ -26695,6 +27821,7 @@
               </w:rPr>
               <w:t xml:space="preserve">                                                        </w:t>
             </w:r>
+            <w:proofErr w:type="gramStart"/>
             <w:r>
               <w:rPr>
                 <w:rFonts w:ascii="Times New Roman" w:hAnsi="Times New Roman" w:cs="Times New Roman"/>
@@ -26704,6 +27831,7 @@
               </w:rPr>
               <w:t>Basic  Flow</w:t>
             </w:r>
+            <w:proofErr w:type="gramEnd"/>
           </w:p>
         </w:tc>
       </w:tr>
@@ -26850,7 +27978,25 @@
                 <w:sz w:val="24"/>
                 <w:szCs w:val="24"/>
               </w:rPr>
-              <w:t>The system validate and redirect to the user dashboard.</w:t>
+              <w:t xml:space="preserve">The system </w:t>
+            </w:r>
+            <w:proofErr w:type="gramStart"/>
+            <w:r>
+              <w:rPr>
+                <w:rFonts w:ascii="Times New Roman" w:hAnsi="Times New Roman" w:cs="Times New Roman"/>
+                <w:sz w:val="24"/>
+                <w:szCs w:val="24"/>
+              </w:rPr>
+              <w:t>validate</w:t>
+            </w:r>
+            <w:proofErr w:type="gramEnd"/>
+            <w:r>
+              <w:rPr>
+                <w:rFonts w:ascii="Times New Roman" w:hAnsi="Times New Roman" w:cs="Times New Roman"/>
+                <w:sz w:val="24"/>
+                <w:szCs w:val="24"/>
+              </w:rPr>
+              <w:t xml:space="preserve"> and redirect to the user dashboard.</w:t>
             </w:r>
           </w:p>
         </w:tc>
@@ -26912,7 +28058,25 @@
                 <w:sz w:val="24"/>
                 <w:szCs w:val="24"/>
               </w:rPr>
-              <w:t xml:space="preserve"> user move to dashboard and click the “tracking calories” option</w:t>
+              <w:t xml:space="preserve"> user </w:t>
+            </w:r>
+            <w:proofErr w:type="gramStart"/>
+            <w:r>
+              <w:rPr>
+                <w:rFonts w:ascii="Times New Roman" w:hAnsi="Times New Roman" w:cs="Times New Roman"/>
+                <w:sz w:val="24"/>
+                <w:szCs w:val="24"/>
+              </w:rPr>
+              <w:t>move</w:t>
+            </w:r>
+            <w:proofErr w:type="gramEnd"/>
+            <w:r>
+              <w:rPr>
+                <w:rFonts w:ascii="Times New Roman" w:hAnsi="Times New Roman" w:cs="Times New Roman"/>
+                <w:sz w:val="24"/>
+                <w:szCs w:val="24"/>
+              </w:rPr>
+              <w:t xml:space="preserve"> to dashboard and click the “tracking calories” option</w:t>
             </w:r>
             <w:r>
               <w:rPr>
@@ -27114,8 +28278,13 @@
             <w:r>
               <w:t xml:space="preserve">The system </w:t>
             </w:r>
-            <w:r>
-              <w:t>display a message must be register for diet plan.</w:t>
+            <w:proofErr w:type="gramStart"/>
+            <w:r>
+              <w:t>display</w:t>
+            </w:r>
+            <w:proofErr w:type="gramEnd"/>
+            <w:r>
+              <w:t xml:space="preserve"> a message must be register for diet plan.</w:t>
             </w:r>
           </w:p>
         </w:tc>
@@ -27229,7 +28398,6 @@
                 <w:sz w:val="24"/>
                 <w:szCs w:val="24"/>
               </w:rPr>
-              <w:lastRenderedPageBreak/>
               <w:t>Name</w:t>
             </w:r>
           </w:p>
@@ -27349,7 +28517,25 @@
                 <w:sz w:val="24"/>
                 <w:szCs w:val="24"/>
               </w:rPr>
-              <w:t>The user give feedback about the system progress and diet suggestion or any problem they have.</w:t>
+              <w:t xml:space="preserve">The user </w:t>
+            </w:r>
+            <w:proofErr w:type="gramStart"/>
+            <w:r>
+              <w:rPr>
+                <w:rFonts w:ascii="Times New Roman" w:hAnsi="Times New Roman" w:cs="Times New Roman"/>
+                <w:sz w:val="24"/>
+                <w:szCs w:val="24"/>
+              </w:rPr>
+              <w:t>give</w:t>
+            </w:r>
+            <w:proofErr w:type="gramEnd"/>
+            <w:r>
+              <w:rPr>
+                <w:rFonts w:ascii="Times New Roman" w:hAnsi="Times New Roman" w:cs="Times New Roman"/>
+                <w:sz w:val="24"/>
+                <w:szCs w:val="24"/>
+              </w:rPr>
+              <w:t xml:space="preserve"> feedback about the system progress and diet suggestion or any problem they have.</w:t>
             </w:r>
           </w:p>
         </w:tc>
@@ -27374,6 +28560,7 @@
                 <w:sz w:val="24"/>
                 <w:szCs w:val="24"/>
               </w:rPr>
+              <w:lastRenderedPageBreak/>
               <w:t>Pre-Conditions</w:t>
             </w:r>
           </w:p>
@@ -27562,6 +28749,7 @@
               </w:rPr>
               <w:t xml:space="preserve">                                                        </w:t>
             </w:r>
+            <w:proofErr w:type="gramStart"/>
             <w:r>
               <w:rPr>
                 <w:rFonts w:ascii="Times New Roman" w:hAnsi="Times New Roman" w:cs="Times New Roman"/>
@@ -27571,6 +28759,7 @@
               </w:rPr>
               <w:t>Basic  Flow</w:t>
             </w:r>
+            <w:proofErr w:type="gramEnd"/>
           </w:p>
         </w:tc>
       </w:tr>
@@ -27719,13 +28908,23 @@
               </w:rPr>
               <w:t xml:space="preserve">The system </w:t>
             </w:r>
-            <w:r>
-              <w:rPr>
-                <w:rFonts w:ascii="Times New Roman" w:hAnsi="Times New Roman" w:cs="Times New Roman"/>
-                <w:sz w:val="24"/>
-                <w:szCs w:val="24"/>
-              </w:rPr>
-              <w:t xml:space="preserve">validate the </w:t>
+            <w:proofErr w:type="gramStart"/>
+            <w:r>
+              <w:rPr>
+                <w:rFonts w:ascii="Times New Roman" w:hAnsi="Times New Roman" w:cs="Times New Roman"/>
+                <w:sz w:val="24"/>
+                <w:szCs w:val="24"/>
+              </w:rPr>
+              <w:t>validate</w:t>
+            </w:r>
+            <w:proofErr w:type="gramEnd"/>
+            <w:r>
+              <w:rPr>
+                <w:rFonts w:ascii="Times New Roman" w:hAnsi="Times New Roman" w:cs="Times New Roman"/>
+                <w:sz w:val="24"/>
+                <w:szCs w:val="24"/>
+              </w:rPr>
+              <w:t xml:space="preserve"> the </w:t>
             </w:r>
             <w:r>
               <w:rPr>
@@ -27899,7 +29098,25 @@
                 <w:sz w:val="24"/>
                 <w:szCs w:val="24"/>
               </w:rPr>
-              <w:t>The user select the option of post feedback.</w:t>
+              <w:t xml:space="preserve">The user </w:t>
+            </w:r>
+            <w:proofErr w:type="gramStart"/>
+            <w:r>
+              <w:rPr>
+                <w:rFonts w:ascii="Times New Roman" w:hAnsi="Times New Roman" w:cs="Times New Roman"/>
+                <w:sz w:val="24"/>
+                <w:szCs w:val="24"/>
+              </w:rPr>
+              <w:t>select</w:t>
+            </w:r>
+            <w:proofErr w:type="gramEnd"/>
+            <w:r>
+              <w:rPr>
+                <w:rFonts w:ascii="Times New Roman" w:hAnsi="Times New Roman" w:cs="Times New Roman"/>
+                <w:sz w:val="24"/>
+                <w:szCs w:val="24"/>
+              </w:rPr>
+              <w:t xml:space="preserve"> the option of post feedback.</w:t>
             </w:r>
           </w:p>
         </w:tc>
@@ -27949,7 +29166,25 @@
                 <w:sz w:val="24"/>
                 <w:szCs w:val="24"/>
               </w:rPr>
-              <w:t>The system present a feedback form to the user.</w:t>
+              <w:t xml:space="preserve">The system </w:t>
+            </w:r>
+            <w:proofErr w:type="gramStart"/>
+            <w:r>
+              <w:rPr>
+                <w:rFonts w:ascii="Times New Roman" w:hAnsi="Times New Roman" w:cs="Times New Roman"/>
+                <w:sz w:val="24"/>
+                <w:szCs w:val="24"/>
+              </w:rPr>
+              <w:t>present</w:t>
+            </w:r>
+            <w:proofErr w:type="gramEnd"/>
+            <w:r>
+              <w:rPr>
+                <w:rFonts w:ascii="Times New Roman" w:hAnsi="Times New Roman" w:cs="Times New Roman"/>
+                <w:sz w:val="24"/>
+                <w:szCs w:val="24"/>
+              </w:rPr>
+              <w:t xml:space="preserve"> a feedback form to the user.</w:t>
             </w:r>
           </w:p>
         </w:tc>
@@ -28432,7 +29667,7 @@
 </file>
 
 <file path=word/endnotes.xml><?xml version="1.0" encoding="utf-8"?>
-<w:endnotes xmlns:wpc="http://schemas.microsoft.com/office/word/2010/wordprocessingCanvas" xmlns:cx="http://schemas.microsoft.com/office/drawing/2014/chartex" xmlns:cx1="http://schemas.microsoft.com/office/drawing/2015/9/8/chartex" xmlns:mc="http://schemas.openxmlformats.org/markup-compatibility/2006" xmlns:o="urn:schemas-microsoft-com:office:office" xmlns:r="http://schemas.openxmlformats.org/officeDocument/2006/relationships" xmlns:m="http://schemas.openxmlformats.org/officeDocument/2006/math" xmlns:v="urn:schemas-microsoft-com:vml" xmlns:wp14="http://schemas.microsoft.com/office/word/2010/wordprocessingDrawing" xmlns:wp="http://schemas.openxmlformats.org/drawingml/2006/wordprocessingDrawing" xmlns:w10="urn:schemas-microsoft-com:office:word" xmlns:w="http://schemas.openxmlformats.org/wordprocessingml/2006/main" xmlns:w14="http://schemas.microsoft.com/office/word/2010/wordml" xmlns:w15="http://schemas.microsoft.com/office/word/2012/wordml" xmlns:w16se="http://schemas.microsoft.com/office/word/2015/wordml/symex" xmlns:wpg="http://schemas.microsoft.com/office/word/2010/wordprocessingGroup" xmlns:wpi="http://schemas.microsoft.com/office/word/2010/wordprocessingInk" xmlns:wne="http://schemas.microsoft.com/office/word/2006/wordml" xmlns:wps="http://schemas.microsoft.com/office/word/2010/wordprocessingShape" mc:Ignorable="w14 w15 w16se wp14">
+<w:endnotes xmlns:wpc="http://schemas.microsoft.com/office/word/2010/wordprocessingCanvas" xmlns:cx="http://schemas.microsoft.com/office/drawing/2014/chartex" xmlns:cx1="http://schemas.microsoft.com/office/drawing/2015/9/8/chartex" xmlns:cx2="http://schemas.microsoft.com/office/drawing/2015/10/21/chartex" xmlns:cx3="http://schemas.microsoft.com/office/drawing/2016/5/9/chartex" xmlns:cx4="http://schemas.microsoft.com/office/drawing/2016/5/10/chartex" xmlns:cx5="http://schemas.microsoft.com/office/drawing/2016/5/11/chartex" xmlns:cx6="http://schemas.microsoft.com/office/drawing/2016/5/12/chartex" xmlns:cx7="http://schemas.microsoft.com/office/drawing/2016/5/13/chartex" xmlns:cx8="http://schemas.microsoft.com/office/drawing/2016/5/14/chartex" xmlns:mc="http://schemas.openxmlformats.org/markup-compatibility/2006" xmlns:aink="http://schemas.microsoft.com/office/drawing/2016/ink" xmlns:am3d="http://schemas.microsoft.com/office/drawing/2017/model3d" xmlns:o="urn:schemas-microsoft-com:office:office" xmlns:oel="http://schemas.microsoft.com/office/2019/extlst" xmlns:r="http://schemas.openxmlformats.org/officeDocument/2006/relationships" xmlns:m="http://schemas.openxmlformats.org/officeDocument/2006/math" xmlns:v="urn:schemas-microsoft-com:vml" xmlns:wp14="http://schemas.microsoft.com/office/word/2010/wordprocessingDrawing" xmlns:wp="http://schemas.openxmlformats.org/drawingml/2006/wordprocessingDrawing" xmlns:w10="urn:schemas-microsoft-com:office:word" xmlns:w="http://schemas.openxmlformats.org/wordprocessingml/2006/main" xmlns:w14="http://schemas.microsoft.com/office/word/2010/wordml" xmlns:w15="http://schemas.microsoft.com/office/word/2012/wordml" xmlns:w16cex="http://schemas.microsoft.com/office/word/2018/wordml/cex" xmlns:w16cid="http://schemas.microsoft.com/office/word/2016/wordml/cid" xmlns:w16="http://schemas.microsoft.com/office/word/2018/wordml" xmlns:w16sdtdh="http://schemas.microsoft.com/office/word/2020/wordml/sdtdatahash" xmlns:w16se="http://schemas.microsoft.com/office/word/2015/wordml/symex" xmlns:wpg="http://schemas.microsoft.com/office/word/2010/wordprocessingGroup" xmlns:wpi="http://schemas.microsoft.com/office/word/2010/wordprocessingInk" xmlns:wne="http://schemas.microsoft.com/office/word/2006/wordml" xmlns:wps="http://schemas.microsoft.com/office/word/2010/wordprocessingShape" mc:Ignorable="w14 w15 w16se w16cid w16 w16cex w16sdtdh wp14">
   <w:endnote w:type="separator" w:id="-1">
     <w:p>
       <w:pPr>
@@ -28457,7 +29692,7 @@
 </file>
 
 <file path=word/footnotes.xml><?xml version="1.0" encoding="utf-8"?>
-<w:footnotes xmlns:wpc="http://schemas.microsoft.com/office/word/2010/wordprocessingCanvas" xmlns:cx="http://schemas.microsoft.com/office/drawing/2014/chartex" xmlns:cx1="http://schemas.microsoft.com/office/drawing/2015/9/8/chartex" xmlns:mc="http://schemas.openxmlformats.org/markup-compatibility/2006" xmlns:o="urn:schemas-microsoft-com:office:office" xmlns:r="http://schemas.openxmlformats.org/officeDocument/2006/relationships" xmlns:m="http://schemas.openxmlformats.org/officeDocument/2006/math" xmlns:v="urn:schemas-microsoft-com:vml" xmlns:wp14="http://schemas.microsoft.com/office/word/2010/wordprocessingDrawing" xmlns:wp="http://schemas.openxmlformats.org/drawingml/2006/wordprocessingDrawing" xmlns:w10="urn:schemas-microsoft-com:office:word" xmlns:w="http://schemas.openxmlformats.org/wordprocessingml/2006/main" xmlns:w14="http://schemas.microsoft.com/office/word/2010/wordml" xmlns:w15="http://schemas.microsoft.com/office/word/2012/wordml" xmlns:w16se="http://schemas.microsoft.com/office/word/2015/wordml/symex" xmlns:wpg="http://schemas.microsoft.com/office/word/2010/wordprocessingGroup" xmlns:wpi="http://schemas.microsoft.com/office/word/2010/wordprocessingInk" xmlns:wne="http://schemas.microsoft.com/office/word/2006/wordml" xmlns:wps="http://schemas.microsoft.com/office/word/2010/wordprocessingShape" mc:Ignorable="w14 w15 w16se wp14">
+<w:footnotes xmlns:wpc="http://schemas.microsoft.com/office/word/2010/wordprocessingCanvas" xmlns:cx="http://schemas.microsoft.com/office/drawing/2014/chartex" xmlns:cx1="http://schemas.microsoft.com/office/drawing/2015/9/8/chartex" xmlns:cx2="http://schemas.microsoft.com/office/drawing/2015/10/21/chartex" xmlns:cx3="http://schemas.microsoft.com/office/drawing/2016/5/9/chartex" xmlns:cx4="http://schemas.microsoft.com/office/drawing/2016/5/10/chartex" xmlns:cx5="http://schemas.microsoft.com/office/drawing/2016/5/11/chartex" xmlns:cx6="http://schemas.microsoft.com/office/drawing/2016/5/12/chartex" xmlns:cx7="http://schemas.microsoft.com/office/drawing/2016/5/13/chartex" xmlns:cx8="http://schemas.microsoft.com/office/drawing/2016/5/14/chartex" xmlns:mc="http://schemas.openxmlformats.org/markup-compatibility/2006" xmlns:aink="http://schemas.microsoft.com/office/drawing/2016/ink" xmlns:am3d="http://schemas.microsoft.com/office/drawing/2017/model3d" xmlns:o="urn:schemas-microsoft-com:office:office" xmlns:oel="http://schemas.microsoft.com/office/2019/extlst" xmlns:r="http://schemas.openxmlformats.org/officeDocument/2006/relationships" xmlns:m="http://schemas.openxmlformats.org/officeDocument/2006/math" xmlns:v="urn:schemas-microsoft-com:vml" xmlns:wp14="http://schemas.microsoft.com/office/word/2010/wordprocessingDrawing" xmlns:wp="http://schemas.openxmlformats.org/drawingml/2006/wordprocessingDrawing" xmlns:w10="urn:schemas-microsoft-com:office:word" xmlns:w="http://schemas.openxmlformats.org/wordprocessingml/2006/main" xmlns:w14="http://schemas.microsoft.com/office/word/2010/wordml" xmlns:w15="http://schemas.microsoft.com/office/word/2012/wordml" xmlns:w16cex="http://schemas.microsoft.com/office/word/2018/wordml/cex" xmlns:w16cid="http://schemas.microsoft.com/office/word/2016/wordml/cid" xmlns:w16="http://schemas.microsoft.com/office/word/2018/wordml" xmlns:w16sdtdh="http://schemas.microsoft.com/office/word/2020/wordml/sdtdatahash" xmlns:w16se="http://schemas.microsoft.com/office/word/2015/wordml/symex" xmlns:wpg="http://schemas.microsoft.com/office/word/2010/wordprocessingGroup" xmlns:wpi="http://schemas.microsoft.com/office/word/2010/wordprocessingInk" xmlns:wne="http://schemas.microsoft.com/office/word/2006/wordml" xmlns:wps="http://schemas.microsoft.com/office/word/2010/wordprocessingShape" mc:Ignorable="w14 w15 w16se w16cid w16 w16cex w16sdtdh wp14">
   <w:footnote w:type="separator" w:id="-1">
     <w:p>
       <w:pPr>
@@ -28482,7 +29717,7 @@
 </file>
 
 <file path=word/numbering.xml><?xml version="1.0" encoding="utf-8"?>
-<w:numbering xmlns:wpc="http://schemas.microsoft.com/office/word/2010/wordprocessingCanvas" xmlns:cx="http://schemas.microsoft.com/office/drawing/2014/chartex" xmlns:cx1="http://schemas.microsoft.com/office/drawing/2015/9/8/chartex" xmlns:mc="http://schemas.openxmlformats.org/markup-compatibility/2006" xmlns:o="urn:schemas-microsoft-com:office:office" xmlns:r="http://schemas.openxmlformats.org/officeDocument/2006/relationships" xmlns:m="http://schemas.openxmlformats.org/officeDocument/2006/math" xmlns:v="urn:schemas-microsoft-com:vml" xmlns:wp14="http://schemas.microsoft.com/office/word/2010/wordprocessingDrawing" xmlns:wp="http://schemas.openxmlformats.org/drawingml/2006/wordprocessingDrawing" xmlns:w10="urn:schemas-microsoft-com:office:word" xmlns:w="http://schemas.openxmlformats.org/wordprocessingml/2006/main" xmlns:w14="http://schemas.microsoft.com/office/word/2010/wordml" xmlns:w15="http://schemas.microsoft.com/office/word/2012/wordml" xmlns:w16se="http://schemas.microsoft.com/office/word/2015/wordml/symex" xmlns:wpg="http://schemas.microsoft.com/office/word/2010/wordprocessingGroup" xmlns:wpi="http://schemas.microsoft.com/office/word/2010/wordprocessingInk" xmlns:wne="http://schemas.microsoft.com/office/word/2006/wordml" xmlns:wps="http://schemas.microsoft.com/office/word/2010/wordprocessingShape" mc:Ignorable="w14 w15 w16se wp14">
+<w:numbering xmlns:wpc="http://schemas.microsoft.com/office/word/2010/wordprocessingCanvas" xmlns:cx="http://schemas.microsoft.com/office/drawing/2014/chartex" xmlns:cx1="http://schemas.microsoft.com/office/drawing/2015/9/8/chartex" xmlns:cx2="http://schemas.microsoft.com/office/drawing/2015/10/21/chartex" xmlns:cx3="http://schemas.microsoft.com/office/drawing/2016/5/9/chartex" xmlns:cx4="http://schemas.microsoft.com/office/drawing/2016/5/10/chartex" xmlns:cx5="http://schemas.microsoft.com/office/drawing/2016/5/11/chartex" xmlns:cx6="http://schemas.microsoft.com/office/drawing/2016/5/12/chartex" xmlns:cx7="http://schemas.microsoft.com/office/drawing/2016/5/13/chartex" xmlns:cx8="http://schemas.microsoft.com/office/drawing/2016/5/14/chartex" xmlns:mc="http://schemas.openxmlformats.org/markup-compatibility/2006" xmlns:aink="http://schemas.microsoft.com/office/drawing/2016/ink" xmlns:am3d="http://schemas.microsoft.com/office/drawing/2017/model3d" xmlns:o="urn:schemas-microsoft-com:office:office" xmlns:oel="http://schemas.microsoft.com/office/2019/extlst" xmlns:r="http://schemas.openxmlformats.org/officeDocument/2006/relationships" xmlns:m="http://schemas.openxmlformats.org/officeDocument/2006/math" xmlns:v="urn:schemas-microsoft-com:vml" xmlns:wp14="http://schemas.microsoft.com/office/word/2010/wordprocessingDrawing" xmlns:wp="http://schemas.openxmlformats.org/drawingml/2006/wordprocessingDrawing" xmlns:w10="urn:schemas-microsoft-com:office:word" xmlns:w="http://schemas.openxmlformats.org/wordprocessingml/2006/main" xmlns:w14="http://schemas.microsoft.com/office/word/2010/wordml" xmlns:w15="http://schemas.microsoft.com/office/word/2012/wordml" xmlns:w16cex="http://schemas.microsoft.com/office/word/2018/wordml/cex" xmlns:w16cid="http://schemas.microsoft.com/office/word/2016/wordml/cid" xmlns:w16="http://schemas.microsoft.com/office/word/2018/wordml" xmlns:w16sdtdh="http://schemas.microsoft.com/office/word/2020/wordml/sdtdatahash" xmlns:w16se="http://schemas.microsoft.com/office/word/2015/wordml/symex" xmlns:wpg="http://schemas.microsoft.com/office/word/2010/wordprocessingGroup" xmlns:wpi="http://schemas.microsoft.com/office/word/2010/wordprocessingInk" xmlns:wne="http://schemas.microsoft.com/office/word/2006/wordml" xmlns:wps="http://schemas.microsoft.com/office/word/2010/wordprocessingShape" mc:Ignorable="w14 w15 w16se w16cid w16 w16cex w16sdtdh wp14">
   <w:abstractNum w:abstractNumId="0" w15:restartNumberingAfterBreak="0">
     <w:nsid w:val="02093492"/>
     <w:multiLevelType w:val="multilevel"/>
@@ -33170,149 +34405,149 @@
       </w:pPr>
     </w:lvl>
   </w:abstractNum>
-  <w:num w:numId="1">
+  <w:num w:numId="1" w16cid:durableId="991526772">
     <w:abstractNumId w:val="32"/>
   </w:num>
-  <w:num w:numId="2">
+  <w:num w:numId="2" w16cid:durableId="461385304">
     <w:abstractNumId w:val="11"/>
   </w:num>
-  <w:num w:numId="3">
+  <w:num w:numId="3" w16cid:durableId="2018385962">
     <w:abstractNumId w:val="15"/>
   </w:num>
-  <w:num w:numId="4">
+  <w:num w:numId="4" w16cid:durableId="838348767">
     <w:abstractNumId w:val="6"/>
   </w:num>
-  <w:num w:numId="5">
+  <w:num w:numId="5" w16cid:durableId="875237143">
     <w:abstractNumId w:val="21"/>
   </w:num>
-  <w:num w:numId="6">
+  <w:num w:numId="6" w16cid:durableId="1956597324">
     <w:abstractNumId w:val="26"/>
   </w:num>
-  <w:num w:numId="7">
+  <w:num w:numId="7" w16cid:durableId="1216622636">
     <w:abstractNumId w:val="36"/>
   </w:num>
-  <w:num w:numId="8">
+  <w:num w:numId="8" w16cid:durableId="2020424641">
     <w:abstractNumId w:val="41"/>
   </w:num>
-  <w:num w:numId="9">
+  <w:num w:numId="9" w16cid:durableId="1322001132">
     <w:abstractNumId w:val="37"/>
   </w:num>
-  <w:num w:numId="10">
+  <w:num w:numId="10" w16cid:durableId="549734577">
     <w:abstractNumId w:val="25"/>
   </w:num>
-  <w:num w:numId="11">
+  <w:num w:numId="11" w16cid:durableId="1586912818">
     <w:abstractNumId w:val="33"/>
   </w:num>
-  <w:num w:numId="12">
+  <w:num w:numId="12" w16cid:durableId="545339174">
     <w:abstractNumId w:val="39"/>
   </w:num>
-  <w:num w:numId="13">
+  <w:num w:numId="13" w16cid:durableId="1838767674">
     <w:abstractNumId w:val="18"/>
   </w:num>
-  <w:num w:numId="14">
+  <w:num w:numId="14" w16cid:durableId="1354460542">
     <w:abstractNumId w:val="45"/>
   </w:num>
-  <w:num w:numId="15">
+  <w:num w:numId="15" w16cid:durableId="1406798012">
     <w:abstractNumId w:val="16"/>
   </w:num>
-  <w:num w:numId="16">
+  <w:num w:numId="16" w16cid:durableId="1275290292">
     <w:abstractNumId w:val="34"/>
   </w:num>
-  <w:num w:numId="17">
+  <w:num w:numId="17" w16cid:durableId="586041182">
     <w:abstractNumId w:val="29"/>
   </w:num>
-  <w:num w:numId="18">
+  <w:num w:numId="18" w16cid:durableId="145317391">
     <w:abstractNumId w:val="5"/>
   </w:num>
-  <w:num w:numId="19">
+  <w:num w:numId="19" w16cid:durableId="951664623">
     <w:abstractNumId w:val="30"/>
   </w:num>
-  <w:num w:numId="20">
+  <w:num w:numId="20" w16cid:durableId="1843886527">
     <w:abstractNumId w:val="0"/>
   </w:num>
-  <w:num w:numId="21">
+  <w:num w:numId="21" w16cid:durableId="623585959">
     <w:abstractNumId w:val="8"/>
   </w:num>
-  <w:num w:numId="22">
+  <w:num w:numId="22" w16cid:durableId="178592873">
     <w:abstractNumId w:val="27"/>
   </w:num>
-  <w:num w:numId="23">
+  <w:num w:numId="23" w16cid:durableId="1727334199">
     <w:abstractNumId w:val="19"/>
   </w:num>
-  <w:num w:numId="24">
+  <w:num w:numId="24" w16cid:durableId="213853674">
     <w:abstractNumId w:val="38"/>
   </w:num>
-  <w:num w:numId="25">
+  <w:num w:numId="25" w16cid:durableId="93019594">
     <w:abstractNumId w:val="1"/>
   </w:num>
-  <w:num w:numId="26">
+  <w:num w:numId="26" w16cid:durableId="566577450">
     <w:abstractNumId w:val="12"/>
   </w:num>
-  <w:num w:numId="27">
+  <w:num w:numId="27" w16cid:durableId="334770629">
     <w:abstractNumId w:val="17"/>
   </w:num>
-  <w:num w:numId="28">
+  <w:num w:numId="28" w16cid:durableId="833187178">
     <w:abstractNumId w:val="7"/>
   </w:num>
-  <w:num w:numId="29">
+  <w:num w:numId="29" w16cid:durableId="752439024">
     <w:abstractNumId w:val="4"/>
   </w:num>
-  <w:num w:numId="30">
+  <w:num w:numId="30" w16cid:durableId="1890451972">
     <w:abstractNumId w:val="42"/>
   </w:num>
-  <w:num w:numId="31">
+  <w:num w:numId="31" w16cid:durableId="643463929">
     <w:abstractNumId w:val="28"/>
   </w:num>
-  <w:num w:numId="32">
+  <w:num w:numId="32" w16cid:durableId="1374621100">
     <w:abstractNumId w:val="23"/>
   </w:num>
-  <w:num w:numId="33">
+  <w:num w:numId="33" w16cid:durableId="436758867">
     <w:abstractNumId w:val="31"/>
   </w:num>
-  <w:num w:numId="34">
+  <w:num w:numId="34" w16cid:durableId="1502547431">
     <w:abstractNumId w:val="43"/>
   </w:num>
-  <w:num w:numId="35">
+  <w:num w:numId="35" w16cid:durableId="291135429">
     <w:abstractNumId w:val="35"/>
   </w:num>
-  <w:num w:numId="36">
+  <w:num w:numId="36" w16cid:durableId="637875595">
     <w:abstractNumId w:val="20"/>
   </w:num>
-  <w:num w:numId="37">
+  <w:num w:numId="37" w16cid:durableId="29033768">
     <w:abstractNumId w:val="13"/>
   </w:num>
-  <w:num w:numId="38">
+  <w:num w:numId="38" w16cid:durableId="1656689001">
     <w:abstractNumId w:val="3"/>
   </w:num>
-  <w:num w:numId="39">
+  <w:num w:numId="39" w16cid:durableId="392969527">
     <w:abstractNumId w:val="22"/>
   </w:num>
-  <w:num w:numId="40">
+  <w:num w:numId="40" w16cid:durableId="684601303">
     <w:abstractNumId w:val="44"/>
   </w:num>
-  <w:num w:numId="41">
+  <w:num w:numId="41" w16cid:durableId="1898396820">
     <w:abstractNumId w:val="10"/>
   </w:num>
-  <w:num w:numId="42">
+  <w:num w:numId="42" w16cid:durableId="575867635">
     <w:abstractNumId w:val="9"/>
   </w:num>
-  <w:num w:numId="43">
+  <w:num w:numId="43" w16cid:durableId="1623808911">
     <w:abstractNumId w:val="24"/>
   </w:num>
-  <w:num w:numId="44">
+  <w:num w:numId="44" w16cid:durableId="171142452">
     <w:abstractNumId w:val="40"/>
   </w:num>
-  <w:num w:numId="45">
+  <w:num w:numId="45" w16cid:durableId="2119174359">
     <w:abstractNumId w:val="14"/>
   </w:num>
-  <w:num w:numId="46">
+  <w:num w:numId="46" w16cid:durableId="1078477745">
     <w:abstractNumId w:val="2"/>
   </w:num>
 </w:numbering>
 </file>
 
 <file path=word/styles.xml><?xml version="1.0" encoding="utf-8"?>
-<w:styles xmlns:mc="http://schemas.openxmlformats.org/markup-compatibility/2006" xmlns:r="http://schemas.openxmlformats.org/officeDocument/2006/relationships" xmlns:w="http://schemas.openxmlformats.org/wordprocessingml/2006/main" xmlns:w14="http://schemas.microsoft.com/office/word/2010/wordml" xmlns:w15="http://schemas.microsoft.com/office/word/2012/wordml" xmlns:w16se="http://schemas.microsoft.com/office/word/2015/wordml/symex" mc:Ignorable="w14 w15 w16se">
+<w:styles xmlns:mc="http://schemas.openxmlformats.org/markup-compatibility/2006" xmlns:r="http://schemas.openxmlformats.org/officeDocument/2006/relationships" xmlns:w="http://schemas.openxmlformats.org/wordprocessingml/2006/main" xmlns:w14="http://schemas.microsoft.com/office/word/2010/wordml" xmlns:w15="http://schemas.microsoft.com/office/word/2012/wordml" xmlns:w16cex="http://schemas.microsoft.com/office/word/2018/wordml/cex" xmlns:w16cid="http://schemas.microsoft.com/office/word/2016/wordml/cid" xmlns:w16="http://schemas.microsoft.com/office/word/2018/wordml" xmlns:w16sdtdh="http://schemas.microsoft.com/office/word/2020/wordml/sdtdatahash" xmlns:w16se="http://schemas.microsoft.com/office/word/2015/wordml/symex" mc:Ignorable="w14 w15 w16se w16cid w16 w16cex w16sdtdh">
   <w:docDefaults>
     <w:rPrDefault>
       <w:rPr>
@@ -33330,7 +34565,7 @@
       </w:pPr>
     </w:pPrDefault>
   </w:docDefaults>
-  <w:latentStyles w:defLockedState="0" w:defUIPriority="99" w:defSemiHidden="0" w:defUnhideWhenUsed="0" w:defQFormat="0" w:count="371">
+  <w:latentStyles w:defLockedState="0" w:defUIPriority="99" w:defSemiHidden="0" w:defUnhideWhenUsed="0" w:defQFormat="0" w:count="376">
     <w:lsdException w:name="Normal" w:uiPriority="0" w:qFormat="1"/>
     <w:lsdException w:name="heading 1" w:uiPriority="0" w:qFormat="1"/>
     <w:lsdException w:name="heading 2" w:semiHidden="1" w:uiPriority="0" w:unhideWhenUsed="1" w:qFormat="1"/>
@@ -33702,6 +34937,11 @@
     <w:lsdException w:name="List Table 5 Dark Accent 6" w:uiPriority="50"/>
     <w:lsdException w:name="List Table 6 Colorful Accent 6" w:uiPriority="51"/>
     <w:lsdException w:name="List Table 7 Colorful Accent 6" w:uiPriority="52"/>
+    <w:lsdException w:name="Mention" w:semiHidden="1" w:unhideWhenUsed="1"/>
+    <w:lsdException w:name="Smart Hyperlink" w:semiHidden="1" w:unhideWhenUsed="1"/>
+    <w:lsdException w:name="Hashtag" w:semiHidden="1" w:unhideWhenUsed="1"/>
+    <w:lsdException w:name="Unresolved Mention" w:semiHidden="1" w:unhideWhenUsed="1"/>
+    <w:lsdException w:name="Smart Link" w:semiHidden="1" w:unhideWhenUsed="1"/>
   </w:latentStyles>
   <w:style w:type="paragraph" w:default="1" w:styleId="Normal">
     <w:name w:val="Normal"/>

</xml_diff>